<commit_message>
added top 5 report to c3
Signed-off-by: chris <christophertmartin1993@gmail.com>
</commit_message>
<xml_diff>
--- a/Report/Chapter 3.docx
+++ b/Report/Chapter 3.docx
@@ -3,299 +3,9 @@
 <w:document xmlns:wpc="http://schemas.microsoft.com/office/word/2010/wordprocessingCanvas" xmlns:cx="http://schemas.microsoft.com/office/drawing/2014/chartex" xmlns:cx1="http://schemas.microsoft.com/office/drawing/2015/9/8/chartex" xmlns:cx2="http://schemas.microsoft.com/office/drawing/2015/10/21/chartex" xmlns:cx3="http://schemas.microsoft.com/office/drawing/2016/5/9/chartex" xmlns:cx4="http://schemas.microsoft.com/office/drawing/2016/5/10/chartex" xmlns:cx5="http://schemas.microsoft.com/office/drawing/2016/5/11/chartex" xmlns:cx6="http://schemas.microsoft.com/office/drawing/2016/5/12/chartex" xmlns:cx7="http://schemas.microsoft.com/office/drawing/2016/5/13/chartex" xmlns:cx8="http://schemas.microsoft.com/office/drawing/2016/5/14/chartex" xmlns:mc="http://schemas.openxmlformats.org/markup-compatibility/2006" xmlns:o="urn:schemas-microsoft-com:office:office" xmlns:r="http://schemas.openxmlformats.org/officeDocument/2006/relationships" xmlns:m="http://schemas.openxmlformats.org/officeDocument/2006/math" xmlns:v="urn:schemas-microsoft-com:vml" xmlns:wp14="http://schemas.microsoft.com/office/word/2010/wordprocessingDrawing" xmlns:wp="http://schemas.openxmlformats.org/drawingml/2006/wordprocessingDrawing" xmlns:w10="urn:schemas-microsoft-com:office:word" xmlns:w="http://schemas.openxmlformats.org/wordprocessingml/2006/main" xmlns:w14="http://schemas.microsoft.com/office/word/2010/wordml" xmlns:w15="http://schemas.microsoft.com/office/word/2012/wordml" xmlns:w16se="http://schemas.microsoft.com/office/word/2015/wordml/symex" xmlns:wpg="http://schemas.microsoft.com/office/word/2010/wordprocessingGroup" xmlns:wpi="http://schemas.microsoft.com/office/word/2010/wordprocessingInk" xmlns:wne="http://schemas.microsoft.com/office/word/2006/wordml" xmlns:wps="http://schemas.microsoft.com/office/word/2010/wordprocessingShape" mc:Ignorable="w14 w15 w16se wp14">
   <w:body>
     <w:p>
-      <w:r>
-        <w:t>Plan of attack</w:t>
-      </w:r>
-    </w:p>
-    <w:p/>
-    <w:p>
-      <w:r>
-        <w:t xml:space="preserve">Chapter 2: </w:t>
-      </w:r>
-    </w:p>
-    <w:p>
-      <w:r>
-        <w:t xml:space="preserve">(have I done enough to identify a gap) </w:t>
-      </w:r>
-    </w:p>
-    <w:p>
-      <w:r>
-        <w:t>(What evidence do I have to say using fitness instead of micro transactions is a good idea)</w:t>
-      </w:r>
-    </w:p>
-    <w:p>
-      <w:r>
-        <w:t xml:space="preserve">Conclude the chapter, pointing out any limitations, link this to a mobile fitness game </w:t>
-      </w:r>
-    </w:p>
-    <w:p>
-      <w:r>
-        <w:t>Identify the gap for my application</w:t>
-      </w:r>
-    </w:p>
-    <w:p/>
-    <w:p>
-      <w:r>
-        <w:t xml:space="preserve">Chapter 3: </w:t>
-      </w:r>
-    </w:p>
-    <w:p>
-      <w:pPr>
-        <w:pStyle w:val="ListBullet"/>
-      </w:pPr>
-      <w:r>
-        <w:t>List requirements of the projects, using MoSCoW method</w:t>
-      </w:r>
-    </w:p>
-    <w:p>
-      <w:pPr>
-        <w:pStyle w:val="ListBullet"/>
-      </w:pPr>
-      <w:r>
-        <w:t xml:space="preserve">Small research question </w:t>
-      </w:r>
-    </w:p>
-    <w:p>
-      <w:pPr>
-        <w:pStyle w:val="ListBullet"/>
-      </w:pPr>
-      <w:r>
-        <w:t>Project planning, use project spec for gantt chart and risk assessment</w:t>
-      </w:r>
-      <w:r>
-        <w:t xml:space="preserve"> (update this information with other CW deadlines</w:t>
-      </w:r>
-    </w:p>
-    <w:p>
-      <w:pPr>
-        <w:pStyle w:val="ListBullet"/>
-      </w:pPr>
-      <w:r>
-        <w:t xml:space="preserve">Aims and objectives of the project </w:t>
-      </w:r>
-    </w:p>
-    <w:p>
-      <w:pPr>
-        <w:pStyle w:val="ListBullet"/>
-      </w:pPr>
-      <w:r>
-        <w:t xml:space="preserve">Investigation of the best ways to target my audience </w:t>
-      </w:r>
-    </w:p>
-    <w:p>
-      <w:pPr>
-        <w:pStyle w:val="ListBullet"/>
-        <w:tabs>
-          <w:tab w:val="clear" w:pos="360"/>
-          <w:tab w:val="num" w:pos="720"/>
-        </w:tabs>
-        <w:ind w:left="720"/>
-      </w:pPr>
-      <w:r>
-        <w:t>Explore the types of games that would appeal to them</w:t>
-      </w:r>
-    </w:p>
-    <w:p>
-      <w:pPr>
-        <w:pStyle w:val="ListBullet"/>
-        <w:tabs>
-          <w:tab w:val="clear" w:pos="360"/>
-          <w:tab w:val="num" w:pos="720"/>
-        </w:tabs>
-        <w:ind w:left="720"/>
-      </w:pPr>
-      <w:r>
-        <w:t>The types of fitness that would work best for them (what fits their time the most/ provides suitable energy expenditure</w:t>
-      </w:r>
-    </w:p>
-    <w:p>
-      <w:pPr>
-        <w:pStyle w:val="ListBullet"/>
-      </w:pPr>
-      <w:r>
-        <w:t>Mention the use of a project methodology and suggest why it is suitable (leanUX for development and waterfall &amp; Pomodoro for report</w:t>
-      </w:r>
-    </w:p>
-    <w:p>
-      <w:pPr>
-        <w:pStyle w:val="ListBullet"/>
-      </w:pPr>
-      <w:r>
-        <w:t>Highlight the lack of a solution comparable to the one I am creating</w:t>
-      </w:r>
-    </w:p>
-    <w:p>
-      <w:pPr>
-        <w:pStyle w:val="ListBullet"/>
-      </w:pPr>
-      <w:r>
-        <w:t>Wrap it up by saying I want to make a fitness based mobile application</w:t>
-      </w:r>
-    </w:p>
-    <w:p>
-      <w:pPr>
-        <w:pStyle w:val="ListBullet"/>
-        <w:numPr>
-          <w:ilvl w:val="0"/>
-          <w:numId w:val="0"/>
-        </w:numPr>
-        <w:ind w:left="360"/>
-      </w:pPr>
-    </w:p>
-    <w:p>
-      <w:pPr>
-        <w:pStyle w:val="ListBullet"/>
-        <w:numPr>
-          <w:ilvl w:val="0"/>
-          <w:numId w:val="0"/>
-        </w:numPr>
-        <w:ind w:left="360" w:hanging="360"/>
-      </w:pPr>
-    </w:p>
-    <w:p>
-      <w:pPr>
-        <w:pStyle w:val="ListBullet"/>
-        <w:numPr>
-          <w:ilvl w:val="0"/>
-          <w:numId w:val="0"/>
-        </w:numPr>
-        <w:ind w:left="360" w:hanging="360"/>
-      </w:pPr>
-      <w:r>
-        <w:t xml:space="preserve">Chapter 4: </w:t>
-      </w:r>
-    </w:p>
-    <w:p>
-      <w:pPr>
-        <w:pStyle w:val="ListBullet"/>
-        <w:numPr>
-          <w:ilvl w:val="0"/>
-          <w:numId w:val="0"/>
-        </w:numPr>
-        <w:ind w:left="360" w:hanging="360"/>
-      </w:pPr>
-    </w:p>
-    <w:p>
-      <w:pPr>
-        <w:pStyle w:val="ListBullet"/>
-      </w:pPr>
-      <w:r>
-        <w:t xml:space="preserve">Talk about the tools used for development (android, node, unity) </w:t>
-      </w:r>
-    </w:p>
-    <w:p>
-      <w:pPr>
-        <w:pStyle w:val="ListBullet"/>
-      </w:pPr>
-      <w:r>
-        <w:t>As per leanUX produce a pap</w:t>
-      </w:r>
-      <w:r>
-        <w:t xml:space="preserve">er prototype of the application, showcase the alterations that have occurred from user testing </w:t>
-      </w:r>
-    </w:p>
-    <w:p>
-      <w:pPr>
-        <w:pStyle w:val="ListBullet"/>
-      </w:pPr>
-      <w:r>
-        <w:t xml:space="preserve">What are the tools I will use </w:t>
-      </w:r>
-    </w:p>
-    <w:p>
-      <w:pPr>
-        <w:pStyle w:val="ListBullet"/>
-      </w:pPr>
-      <w:r>
-        <w:t xml:space="preserve">Why choose the game I chose </w:t>
-      </w:r>
-    </w:p>
-    <w:p>
-      <w:pPr>
-        <w:pStyle w:val="ListBullet"/>
-      </w:pPr>
-    </w:p>
-    <w:p>
-      <w:pPr>
-        <w:pStyle w:val="ListBullet"/>
-        <w:numPr>
-          <w:ilvl w:val="0"/>
-          <w:numId w:val="0"/>
-        </w:numPr>
-      </w:pPr>
-    </w:p>
-    <w:p>
-      <w:pPr>
-        <w:pStyle w:val="ListBullet"/>
-      </w:pPr>
-      <w:r>
-        <w:t xml:space="preserve">Development diary? </w:t>
-      </w:r>
-    </w:p>
-    <w:p>
-      <w:pPr>
-        <w:pStyle w:val="ListBullet"/>
-      </w:pPr>
-      <w:r>
-        <w:t xml:space="preserve">Highlight key areas of development (the game, fitness integration), hosting on Android market place)  </w:t>
-      </w:r>
-    </w:p>
-    <w:p>
-      <w:pPr>
-        <w:pStyle w:val="ListBullet"/>
-        <w:numPr>
-          <w:ilvl w:val="0"/>
-          <w:numId w:val="0"/>
-        </w:numPr>
-      </w:pPr>
-    </w:p>
-    <w:p>
-      <w:pPr>
-        <w:pStyle w:val="ListBullet"/>
-      </w:pPr>
-      <w:r>
-        <w:t xml:space="preserve">Check what is meant by this- </w:t>
-      </w:r>
-    </w:p>
-    <w:p>
-      <w:pPr>
-        <w:pStyle w:val="ListBullet"/>
-        <w:numPr>
-          <w:ilvl w:val="0"/>
-          <w:numId w:val="0"/>
-        </w:numPr>
-        <w:ind w:left="360" w:hanging="360"/>
-      </w:pPr>
-      <w:r>
-        <w:t>“</w:t>
-      </w:r>
-      <w:r>
-        <w:t xml:space="preserve">The complete requirements analysis, problem analysis &amp; </w:t>
-      </w:r>
-      <w:r>
-        <w:t xml:space="preserve">design of software must be done </w:t>
-      </w:r>
-      <w:r>
-        <w:t>rigorously</w:t>
-      </w:r>
-      <w:r>
-        <w:t>”</w:t>
-      </w:r>
-    </w:p>
-    <w:p>
-      <w:pPr>
-        <w:pStyle w:val="ListBullet"/>
-        <w:numPr>
-          <w:ilvl w:val="0"/>
-          <w:numId w:val="0"/>
-        </w:numPr>
-        <w:ind w:left="360" w:hanging="360"/>
-      </w:pPr>
-    </w:p>
-    <w:p/>
-    <w:p>
       <w:pPr>
         <w:pStyle w:val="Heading1"/>
+        <w:spacing w:line="480" w:lineRule="auto"/>
       </w:pPr>
       <w:r>
         <w:t>Intro</w:t>
@@ -305,6 +15,9 @@
       </w:r>
     </w:p>
     <w:p>
+      <w:pPr>
+        <w:spacing w:line="480" w:lineRule="auto"/>
+      </w:pPr>
       <w:r>
         <w:t xml:space="preserve">The previous chapter highlighted the importance of </w:t>
       </w:r>
@@ -333,16 +46,19 @@
         <w:t xml:space="preserve"> attempts to outline a proposal for an application which meets the above criteria for a targeted demographic, whilst also utilizing existing behaviour potentially found within this demographic to be used for the same goal.  </w:t>
       </w:r>
     </w:p>
-    <w:p/>
     <w:p>
       <w:pPr>
         <w:pStyle w:val="Heading1"/>
+        <w:spacing w:line="480" w:lineRule="auto"/>
       </w:pPr>
       <w:r>
         <w:t>Observable gap</w:t>
       </w:r>
     </w:p>
     <w:p>
+      <w:pPr>
+        <w:spacing w:line="480" w:lineRule="auto"/>
+      </w:pPr>
       <w:r>
         <w:t>Upon reviewing applications within the realm of user fitness, it became clear that t</w:t>
       </w:r>
@@ -460,12 +176,14 @@
         <w:pStyle w:val="Heading1"/>
       </w:pPr>
       <w:r>
+        <w:lastRenderedPageBreak/>
         <w:t xml:space="preserve">Abstract of new idea </w:t>
       </w:r>
     </w:p>
     <w:p>
       <w:pPr>
         <w:pStyle w:val="Quote"/>
+        <w:spacing w:line="276" w:lineRule="auto"/>
       </w:pPr>
       <w:r>
         <w:t xml:space="preserve">A mobile based game </w:t>
@@ -547,7 +265,6 @@
         <w:rPr>
           <w:rStyle w:val="Heading2Char"/>
         </w:rPr>
-        <w:lastRenderedPageBreak/>
         <w:t>Project</w:t>
       </w:r>
       <w:r>
@@ -837,6 +554,7 @@
         <w:rPr>
           <w:szCs w:val="20"/>
         </w:rPr>
+        <w:lastRenderedPageBreak/>
         <w:t>Should these requirements be met the application will be considered complete as far</w:t>
       </w:r>
       <w:r>
@@ -876,7 +594,17 @@
         <w:pStyle w:val="Heading1"/>
       </w:pPr>
       <w:r>
-        <w:t xml:space="preserve">Project requirements </w:t>
+        <w:t xml:space="preserve">Project </w:t>
+      </w:r>
+      <w:r>
+        <w:t>test plan</w:t>
+      </w:r>
+    </w:p>
+    <w:p>
+      <w:bookmarkStart w:id="0" w:name="_GoBack"/>
+      <w:bookmarkEnd w:id="0"/>
+      <w:r>
+        <w:t xml:space="preserve"> </w:t>
       </w:r>
     </w:p>
     <w:p>
@@ -915,122 +643,232 @@
     </w:p>
     <w:p>
       <w:r>
+        <w:t>the development of this project due to the nature in which the project had to operate</w:t>
+      </w:r>
+      <w:r>
+        <w:t xml:space="preserve"> due to the </w:t>
+      </w:r>
+    </w:p>
+    <w:p>
+      <w:r>
+        <w:t>other commitments of the project team as well as the goals the project proposed to achieve</w:t>
+      </w:r>
+      <w:r>
+        <w:t xml:space="preserve">, </w:t>
+      </w:r>
+      <w:r>
+        <w:t xml:space="preserve">for </w:t>
+      </w:r>
+    </w:p>
+    <w:p>
+      <w:r>
+        <w:t xml:space="preserve">example the target demographic of the proposed application was older adults, as this was a </w:t>
+      </w:r>
+    </w:p>
+    <w:p>
+      <w:r>
+        <w:t xml:space="preserve">demographic not personally experienced by the development team, creating a strong connection </w:t>
+      </w:r>
+    </w:p>
+    <w:p>
+      <w:r>
+        <w:t xml:space="preserve">with the applications user base was essential. </w:t>
+      </w:r>
+    </w:p>
+    <w:p>
+      <w:r>
+        <w:t>Lean UX also has a focus on rapid prototyp</w:t>
+      </w:r>
+      <w:r>
+        <w:t xml:space="preserve">ing with a view to user testing. Through the use of Lean UX two prototype iterations were created and tested before any code was written, considering the scope of the changes between the two prototypes </w:t>
+      </w:r>
+      <w:r>
+        <w:rPr>
+          <w:highlight w:val="yellow"/>
+        </w:rPr>
+        <w:t>an example of which can be seen below in figures 1 and 2 below,</w:t>
+      </w:r>
+      <w:r>
+        <w:t xml:space="preserve"> had this been attempted purely through the use of a coded prototype the time between changes would have been drastically higher than what it was due to the use of a paper prototype.  </w:t>
+      </w:r>
+    </w:p>
+    <w:p>
+      <w:r>
+        <w:t>Additionally,</w:t>
+      </w:r>
+      <w:r>
+        <w:t xml:space="preserve"> but not as crucial to the above points, Lean UX was already a familiar</w:t>
+      </w:r>
+      <w:r>
+        <w:t xml:space="preserve"> technique to the development team, </w:t>
+      </w:r>
+      <w:r>
+        <w:t>the</w:t>
+      </w:r>
+      <w:r>
+        <w:t xml:space="preserve"> possesses and techniques </w:t>
+      </w:r>
+      <w:r>
+        <w:t xml:space="preserve">involved in running a Lean UX project </w:t>
+      </w:r>
+      <w:r>
+        <w:t xml:space="preserve">were already incorporated into the way the </w:t>
+      </w:r>
+      <w:r>
+        <w:t xml:space="preserve">team conducted project development, which when considered alongside the other requirements of the project makes it a good fit as time spent developing skill with another project methodology could be better spent elsewhere.  </w:t>
+      </w:r>
+    </w:p>
+    <w:p>
+      <w:pPr>
+        <w:rPr>
+          <w:b/>
+        </w:rPr>
+      </w:pPr>
+      <w:r>
+        <w:rPr>
+          <w:b/>
+          <w:highlight w:val="yellow"/>
+        </w:rPr>
+        <w:t>Include reference to lean UX and the agile manifesto in this section</w:t>
+      </w:r>
+    </w:p>
+    <w:p>
+      <w:r>
+        <w:rPr>
+          <w:highlight w:val="yellow"/>
+        </w:rPr>
+        <w:t>Add screen shots to the paper based prototypes (level select interface / login)</w:t>
+      </w:r>
+    </w:p>
+    <w:p>
+      <w:r>
+        <w:t xml:space="preserve">Finally, despite the fact that Lean UX does not focus upon setting specific timeframes within a project, as a project should be considered finished when it meets its aims and objectives this project must in face be given a specific cut-off date due to the environment in which it is being produced. As such a Gantt chart has been produced in order to maintain a good pace and stick to a timeframe that ensures project completion with time to spare before the final deadline, as well as to allow the project team foresight when it comes to potential deadline clashes with other course related commitments. For </w:t>
+      </w:r>
+      <w:r>
+        <w:t>reference</w:t>
+      </w:r>
+      <w:r>
+        <w:t xml:space="preserve"> to the Gantt chart please see </w:t>
+      </w:r>
+      <w:r>
+        <w:t>below</w:t>
+      </w:r>
+      <w:r>
+        <w:t xml:space="preserve">; </w:t>
+      </w:r>
+    </w:p>
+    <w:p/>
+    <w:p>
+      <w:pPr>
+        <w:pStyle w:val="Heading2"/>
+      </w:pPr>
+      <w:r>
         <w:lastRenderedPageBreak/>
-        <w:t>the development of this project due to the nature in which the project had to operate</w:t>
-      </w:r>
-      <w:r>
-        <w:t xml:space="preserve"> due to the </w:t>
-      </w:r>
-    </w:p>
-    <w:p>
-      <w:r>
-        <w:t>other commitments of the project team as well as the goals the project proposed to achieve</w:t>
-      </w:r>
-      <w:r>
-        <w:t xml:space="preserve">, </w:t>
-      </w:r>
-      <w:r>
-        <w:t xml:space="preserve">for </w:t>
-      </w:r>
-    </w:p>
-    <w:p>
-      <w:r>
-        <w:t xml:space="preserve">example the target demographic of the proposed application was older adults, as this was a </w:t>
-      </w:r>
-    </w:p>
-    <w:p>
-      <w:r>
-        <w:t xml:space="preserve">demographic not personally experienced by the development team, creating a strong connection </w:t>
-      </w:r>
-    </w:p>
-    <w:p>
-      <w:r>
-        <w:t xml:space="preserve">with the applications user base was essential. </w:t>
-      </w:r>
-    </w:p>
-    <w:p>
-      <w:r>
-        <w:t>Lean UX also has a focus on rapid prototyp</w:t>
-      </w:r>
-      <w:r>
-        <w:t xml:space="preserve">ing with a view to user testing. Through the use of Lean UX two prototype iterations were created and tested before any code was written, considering the scope of the changes between the two prototypes </w:t>
-      </w:r>
-      <w:r>
-        <w:rPr>
-          <w:highlight w:val="yellow"/>
-        </w:rPr>
-        <w:t>an example of which can be seen below in figures 1 and 2 below,</w:t>
-      </w:r>
-      <w:r>
-        <w:t xml:space="preserve"> had this been attempted purely through the use of a coded prototype the time between changes would have been drastically higher than what it was due to the use of a paper prototype.  </w:t>
-      </w:r>
-    </w:p>
-    <w:p>
-      <w:r>
-        <w:t>Additionally,</w:t>
-      </w:r>
-      <w:r>
-        <w:t xml:space="preserve"> but not as crucial to the above points, Lean UX was already a familiar</w:t>
-      </w:r>
-      <w:r>
-        <w:t xml:space="preserve"> technique to the development team, </w:t>
-      </w:r>
-      <w:r>
-        <w:t>the</w:t>
-      </w:r>
-      <w:r>
-        <w:t xml:space="preserve"> possesses and techniques </w:t>
-      </w:r>
-      <w:r>
-        <w:t xml:space="preserve">involved in running a Lean UX project </w:t>
-      </w:r>
-      <w:r>
-        <w:t xml:space="preserve">were already incorporated into the way the </w:t>
-      </w:r>
-      <w:r>
-        <w:t xml:space="preserve">team conducted project development, which when considered alongside the other requirements of the project makes it a good fit as time spent developing skill with another project methodology could be better spent elsewhere.  </w:t>
-      </w:r>
-    </w:p>
-    <w:p>
-      <w:pPr>
-        <w:rPr>
-          <w:b/>
-        </w:rPr>
-      </w:pPr>
-      <w:r>
-        <w:rPr>
-          <w:b/>
-          <w:highlight w:val="yellow"/>
-        </w:rPr>
-        <w:t>Include reference to lean UX and the agile manifesto in this section</w:t>
-      </w:r>
-    </w:p>
-    <w:p>
-      <w:r>
-        <w:rPr>
-          <w:highlight w:val="yellow"/>
-        </w:rPr>
-        <w:t>Add screen shots to the paper based prototypes (level select interface / login)</w:t>
-      </w:r>
-    </w:p>
-    <w:p>
-      <w:r>
-        <w:t xml:space="preserve">Finally, despite the fact that Lean UX does not focus upon setting specific timeframes within a project, as a project should be considered finished when it meets its aims and objectives this project must in face be given a specific cut-off date due to the environment in which it is being produced. As such </w:t>
-      </w:r>
-      <w:r>
-        <w:t xml:space="preserve">a Gantt chart has been produced </w:t>
-      </w:r>
-      <w:r>
-        <w:t xml:space="preserve">in order to maintain a good pace and stick to a timeframe that ensures project completion with time to spare before the final deadline, as well as to allow the project team foresight when it comes to potential deadline clashes with other course related commitments. For access to the Gantt chart please see </w:t>
-      </w:r>
-      <w:r>
-        <w:rPr>
-          <w:highlight w:val="yellow"/>
-        </w:rPr>
-        <w:t>Appendix A GANTTT CHARRT TFJFIDSFiF</w:t>
+        <w:t>Gantt chart</w:t>
       </w:r>
     </w:p>
     <w:p/>
+    <w:p>
+      <w:r>
+        <w:rPr>
+          <w:noProof/>
+          <w:lang w:eastAsia="en-GB"/>
+        </w:rPr>
+        <w:drawing>
+          <wp:inline distT="0" distB="0" distL="0" distR="0" wp14:anchorId="6D672C16" wp14:editId="565C7C67">
+            <wp:extent cx="5731510" cy="7190740"/>
+            <wp:effectExtent l="0" t="0" r="2540" b="0"/>
+            <wp:docPr id="3" name="Picture 3"/>
+            <wp:cNvGraphicFramePr>
+              <a:graphicFrameLocks xmlns:a="http://schemas.openxmlformats.org/drawingml/2006/main" noChangeAspect="1"/>
+            </wp:cNvGraphicFramePr>
+            <a:graphic xmlns:a="http://schemas.openxmlformats.org/drawingml/2006/main">
+              <a:graphicData uri="http://schemas.openxmlformats.org/drawingml/2006/picture">
+                <pic:pic xmlns:pic="http://schemas.openxmlformats.org/drawingml/2006/picture">
+                  <pic:nvPicPr>
+                    <pic:cNvPr id="1" name=""/>
+                    <pic:cNvPicPr/>
+                  </pic:nvPicPr>
+                  <pic:blipFill>
+                    <a:blip r:embed="rId6"/>
+                    <a:stretch>
+                      <a:fillRect/>
+                    </a:stretch>
+                  </pic:blipFill>
+                  <pic:spPr>
+                    <a:xfrm>
+                      <a:off x="0" y="0"/>
+                      <a:ext cx="5731510" cy="7190740"/>
+                    </a:xfrm>
+                    <a:prstGeom prst="rect">
+                      <a:avLst/>
+                    </a:prstGeom>
+                  </pic:spPr>
+                </pic:pic>
+              </a:graphicData>
+            </a:graphic>
+          </wp:inline>
+        </w:drawing>
+      </w:r>
+    </w:p>
+    <w:p>
+      <w:r>
+        <w:rPr>
+          <w:noProof/>
+          <w:lang w:eastAsia="en-GB"/>
+        </w:rPr>
+        <w:lastRenderedPageBreak/>
+        <w:drawing>
+          <wp:anchor distT="0" distB="0" distL="114300" distR="114300" simplePos="0" relativeHeight="251669504" behindDoc="0" locked="0" layoutInCell="1" allowOverlap="1" wp14:anchorId="68B79348" wp14:editId="6FA57C95">
+            <wp:simplePos x="0" y="0"/>
+            <wp:positionH relativeFrom="margin">
+              <wp:align>center</wp:align>
+            </wp:positionH>
+            <wp:positionV relativeFrom="paragraph">
+              <wp:posOffset>0</wp:posOffset>
+            </wp:positionV>
+            <wp:extent cx="6541135" cy="4591050"/>
+            <wp:effectExtent l="0" t="0" r="0" b="0"/>
+            <wp:wrapSquare wrapText="bothSides"/>
+            <wp:docPr id="5" name="Picture 5"/>
+            <wp:cNvGraphicFramePr>
+              <a:graphicFrameLocks xmlns:a="http://schemas.openxmlformats.org/drawingml/2006/main" noChangeAspect="1"/>
+            </wp:cNvGraphicFramePr>
+            <a:graphic xmlns:a="http://schemas.openxmlformats.org/drawingml/2006/main">
+              <a:graphicData uri="http://schemas.openxmlformats.org/drawingml/2006/picture">
+                <pic:pic xmlns:pic="http://schemas.openxmlformats.org/drawingml/2006/picture">
+                  <pic:nvPicPr>
+                    <pic:cNvPr id="1" name=""/>
+                    <pic:cNvPicPr/>
+                  </pic:nvPicPr>
+                  <pic:blipFill>
+                    <a:blip r:embed="rId7">
+                      <a:extLst>
+                        <a:ext uri="{28A0092B-C50C-407E-A947-70E740481C1C}">
+                          <a14:useLocalDpi xmlns:a14="http://schemas.microsoft.com/office/drawing/2010/main" val="0"/>
+                        </a:ext>
+                      </a:extLst>
+                    </a:blip>
+                    <a:stretch>
+                      <a:fillRect/>
+                    </a:stretch>
+                  </pic:blipFill>
+                  <pic:spPr>
+                    <a:xfrm>
+                      <a:off x="0" y="0"/>
+                      <a:ext cx="6541135" cy="4591050"/>
+                    </a:xfrm>
+                    <a:prstGeom prst="rect">
+                      <a:avLst/>
+                    </a:prstGeom>
+                  </pic:spPr>
+                </pic:pic>
+              </a:graphicData>
+            </a:graphic>
+          </wp:anchor>
+        </w:drawing>
+      </w:r>
+    </w:p>
     <w:p>
       <w:pPr>
         <w:pStyle w:val="Heading1"/>
@@ -1076,6 +914,7 @@
           <w:numId w:val="4"/>
         </w:numPr>
       </w:pPr>
+      <w:bookmarkStart w:id="1" w:name="_Hlk480836833"/>
       <w:r>
         <w:t>Subway Surfers</w:t>
       </w:r>
@@ -1128,25 +967,51 @@
         <w:t>Hill Climb Racing</w:t>
       </w:r>
     </w:p>
-    <w:p>
+    <w:bookmarkEnd w:id="1"/>
+    <w:p>
+      <w:r>
+        <w:t>Once a suitable list of games with which to investigate had been established it follows that some criteria for the investigation would need to be generated, t</w:t>
+      </w:r>
+      <w:r>
+        <w:t xml:space="preserve">he criteria and </w:t>
+      </w:r>
+      <w:r>
+        <w:t xml:space="preserve">their </w:t>
+      </w:r>
+      <w:r>
+        <w:t xml:space="preserve">reasoning </w:t>
+      </w:r>
+      <w:r>
+        <w:t>with</w:t>
+      </w:r>
+      <w:r>
+        <w:t xml:space="preserve">in the investigation was as follows; </w:t>
+      </w:r>
+    </w:p>
+    <w:p>
+      <w:pPr>
+        <w:pStyle w:val="Heading2"/>
+      </w:pPr>
+      <w:r>
+        <w:t>Total downloads</w:t>
+      </w:r>
+      <w:r>
+        <w:t xml:space="preserve"> since release</w:t>
+      </w:r>
+    </w:p>
+    <w:p>
+      <w:r>
+        <w:t xml:space="preserve">Total downloads since release was selected as a </w:t>
+      </w:r>
+      <w:r>
+        <w:t xml:space="preserve">criterion </w:t>
+      </w:r>
+      <w:r>
+        <w:t xml:space="preserve">for the investigation as it provides evidence for what style and type of game is popular among users. This is a useful metric to track as </w:t>
+      </w:r>
       <w:r>
         <w:lastRenderedPageBreak/>
-        <w:t>Once a suitable list of games with which to investigate had been established it follows that some criteria for the investigation would need to be generated, t</w:t>
-      </w:r>
-      <w:r>
-        <w:t xml:space="preserve">he criteria and </w:t>
-      </w:r>
-      <w:r>
-        <w:t xml:space="preserve">their </w:t>
-      </w:r>
-      <w:r>
-        <w:t xml:space="preserve">reasoning </w:t>
-      </w:r>
-      <w:r>
-        <w:t>with</w:t>
-      </w:r>
-      <w:r>
-        <w:t xml:space="preserve">in the investigation was as follows; </w:t>
+        <w:t xml:space="preserve">designing an application which in some way attempts to take inspiration from what is currently popular has a greater chance of being itself successful.  </w:t>
       </w:r>
     </w:p>
     <w:p>
@@ -1154,46 +1019,39 @@
         <w:pStyle w:val="Heading2"/>
       </w:pPr>
       <w:r>
-        <w:t>Total downloads</w:t>
-      </w:r>
-      <w:r>
-        <w:t xml:space="preserve"> since release</w:t>
-      </w:r>
-    </w:p>
-    <w:p>
-      <w:r>
-        <w:t xml:space="preserve">Total downloads since release was selected as a </w:t>
-      </w:r>
-      <w:r>
-        <w:t xml:space="preserve">criterion </w:t>
-      </w:r>
-      <w:r>
-        <w:t xml:space="preserve">for the investigation as it provides evidence for what style and type of game is popular among users. This is a useful metric to track as designing an application which in some way attempts to take inspiration from what is currently popular has a greater chance of being itself successful.  </w:t>
+        <w:t xml:space="preserve">Popularity with user demographic </w:t>
+      </w:r>
+    </w:p>
+    <w:p>
+      <w:r>
+        <w:t xml:space="preserve">As the application </w:t>
+      </w:r>
+      <w:r>
+        <w:t>discussed</w:t>
+      </w:r>
+      <w:r>
+        <w:t xml:space="preserve"> in this report was being targeted at a specific age group, it stood to reason to investigate the popularity the games in the investigation had with the target demographic, this allowed for a greater chance that the </w:t>
+      </w:r>
+      <w:r>
+        <w:t>design created from this investigation</w:t>
+      </w:r>
+      <w:r>
+        <w:t xml:space="preserve"> would prove popular with the target demographic. </w:t>
       </w:r>
     </w:p>
     <w:p>
       <w:pPr>
         <w:pStyle w:val="Heading2"/>
       </w:pPr>
-      <w:r>
-        <w:t xml:space="preserve">Popularity with user demographic </w:t>
-      </w:r>
-    </w:p>
-    <w:p>
-      <w:r>
-        <w:t xml:space="preserve">As the application </w:t>
-      </w:r>
-      <w:r>
-        <w:t>discussed</w:t>
-      </w:r>
-      <w:r>
-        <w:t xml:space="preserve"> in this report was being targeted at a specific age group, it stood to reason to investigate the popularity the games in the investigation had with the target demographic, this allowed for a greater chance that the </w:t>
-      </w:r>
-      <w:r>
-        <w:t>design created from this investigation</w:t>
-      </w:r>
-      <w:r>
-        <w:t xml:space="preserve"> would prove popular with the target demographic. </w:t>
+      <w:bookmarkStart w:id="2" w:name="_Hlk480836771"/>
+      <w:r>
+        <w:t xml:space="preserve">Revenue generated </w:t>
+      </w:r>
+    </w:p>
+    <w:bookmarkEnd w:id="2"/>
+    <w:p>
+      <w:r>
+        <w:t xml:space="preserve">One element of this project is to test for anything scientifically interesting when examining the results of replacing micro-transactions in a mobile video game with rewards earned through achieving fitness goals, in order to set up the greatest chance of success for this scientific test, it is not unreasonable to examine which games in the above list generated the most revenue, as a game made in a similar style would be more suitable to this scientific investigation. </w:t>
       </w:r>
     </w:p>
     <w:p>
@@ -1201,139 +1059,477 @@
         <w:pStyle w:val="Heading2"/>
       </w:pPr>
       <w:r>
-        <w:t xml:space="preserve">Revenue generated </w:t>
-      </w:r>
-    </w:p>
-    <w:p>
-      <w:r>
-        <w:t xml:space="preserve">One element of this project is to test for anything scientifically interesting when examining the results of replacing micro-transactions in a mobile video game with rewards earned through achieving fitness goals, in order to set up the greatest chance of success for this scientific test, it is not unreasonable to examine which games in the above list generated the most revenue, as a game made in a similar style would be more suitable to this scientific investigation. </w:t>
-      </w:r>
-    </w:p>
+        <w:t xml:space="preserve">General </w:t>
+      </w:r>
+      <w:r>
+        <w:t>review</w:t>
+      </w:r>
+      <w:r>
+        <w:t xml:space="preserve"> </w:t>
+      </w:r>
+    </w:p>
+    <w:p>
+      <w:r>
+        <w:t xml:space="preserve">A final criterion explored in this investigation was a general review of the game by the author, in summary this general review would cover; what was good and bad about the chosen game and whether the game be suitable for development in this project, i.e. could a similar game be produced by a single developer team. </w:t>
+      </w:r>
+    </w:p>
+    <w:p/>
     <w:p>
       <w:pPr>
         <w:pStyle w:val="Heading2"/>
       </w:pPr>
       <w:r>
-        <w:t xml:space="preserve">General </w:t>
-      </w:r>
-      <w:r>
-        <w:t>review</w:t>
-      </w:r>
-      <w:r>
+        <w:t>Conclusion</w:t>
+      </w:r>
+    </w:p>
+    <w:p>
+      <w:r>
+        <w:t>The investigation concluded that producing a game in the style of Candy Crush Saga would be the most suitable basis for the proposed application, this is due to the popularity of</w:t>
+      </w:r>
+      <w:r>
+        <w:t xml:space="preserve"> Candy Crush</w:t>
+      </w:r>
+      <w:r>
+        <w:t xml:space="preserve"> Saga</w:t>
+      </w:r>
+      <w:r>
+        <w:t xml:space="preserve"> among the target</w:t>
+      </w:r>
+      <w:r>
+        <w:rPr>
+          <w:rFonts w:cstheme="minorHAnsi"/>
+        </w:rPr>
         <w:t xml:space="preserve"> </w:t>
       </w:r>
-    </w:p>
-    <w:p>
-      <w:r>
-        <w:t xml:space="preserve">A final criterion explored in this investigation was a general review of the game by the author, in summary this general review would cover; what was good and bad about the chosen game and whether the game be suitable for development in this project, i.e. could a similar game be produced by a single developer team. </w:t>
-      </w:r>
-    </w:p>
-    <w:p/>
+      <w:r>
+        <w:t>demographic, its high sale content for in game rewards, as well as the ease in which an application in its image can be created by a single member development team. Below find the investigation</w:t>
+      </w:r>
+      <w:r>
+        <w:t xml:space="preserve"> results for Candy Crush Saga, for all results from the investigation see </w:t>
+      </w:r>
+      <w:r>
+        <w:rPr>
+          <w:highlight w:val="yellow"/>
+        </w:rPr>
+        <w:t xml:space="preserve">appendix </w:t>
+      </w:r>
+      <w:r>
+        <w:rPr>
+          <w:highlight w:val="yellow"/>
+        </w:rPr>
+        <w:t xml:space="preserve"> </w:t>
+      </w:r>
+      <w:r>
+        <w:rPr>
+          <w:b/>
+          <w:highlight w:val="yellow"/>
+        </w:rPr>
+        <w:t>Blah</w:t>
+      </w:r>
+      <w:r>
+        <w:rPr>
+          <w:rFonts w:cstheme="minorHAnsi"/>
+        </w:rPr>
+        <w:t xml:space="preserve">. </w:t>
+      </w:r>
+      <w:r>
+        <w:t xml:space="preserve">   </w:t>
+      </w:r>
+    </w:p>
+    <w:p>
+      <w:r>
+        <w:rPr>
+          <w:highlight w:val="yellow"/>
+        </w:rPr>
+        <w:t xml:space="preserve">Add </w:t>
+      </w:r>
+      <w:r>
+        <w:rPr>
+          <w:highlight w:val="yellow"/>
+        </w:rPr>
+        <w:t xml:space="preserve">the </w:t>
+      </w:r>
+      <w:r>
+        <w:rPr>
+          <w:highlight w:val="yellow"/>
+        </w:rPr>
+        <w:t xml:space="preserve">investigation to </w:t>
+      </w:r>
+      <w:r>
+        <w:rPr>
+          <w:highlight w:val="yellow"/>
+        </w:rPr>
+        <w:t xml:space="preserve">project report </w:t>
+      </w:r>
+      <w:r>
+        <w:rPr>
+          <w:highlight w:val="yellow"/>
+        </w:rPr>
+        <w:t>appendix</w:t>
+      </w:r>
+    </w:p>
     <w:p>
       <w:pPr>
         <w:pStyle w:val="Heading2"/>
       </w:pPr>
       <w:r>
-        <w:t>Conclusion</w:t>
-      </w:r>
-    </w:p>
-    <w:p>
-      <w:r>
-        <w:t>The investigation concluded that producing a game in the style of Candy Crush Saga would be the most suitable basis for the proposed application, this is due to the popularity of</w:t>
-      </w:r>
-      <w:r>
-        <w:t xml:space="preserve"> Candy Crush</w:t>
-      </w:r>
-      <w:r>
-        <w:t xml:space="preserve"> Saga</w:t>
-      </w:r>
-      <w:r>
-        <w:t xml:space="preserve"> among the target</w:t>
-      </w:r>
-      <w:r>
-        <w:rPr>
-          <w:rFonts w:cstheme="minorHAnsi"/>
-        </w:rPr>
-        <w:t xml:space="preserve"> </w:t>
-      </w:r>
-      <w:r>
-        <w:t>demographic, its high sale content for in game rewards, as well as the ease in which an application in its image can be created by a single member development team. Below find the investigation</w:t>
-      </w:r>
-      <w:r>
-        <w:t xml:space="preserve"> results for Candy Crush Saga, for all results from the investigation see </w:t>
-      </w:r>
-      <w:r>
-        <w:rPr>
-          <w:highlight w:val="yellow"/>
-        </w:rPr>
-        <w:t xml:space="preserve">appendix </w:t>
-      </w:r>
-      <w:r>
-        <w:rPr>
-          <w:highlight w:val="yellow"/>
-        </w:rPr>
-        <w:t xml:space="preserve"> </w:t>
-      </w:r>
-      <w:r>
-        <w:rPr>
-          <w:b/>
-          <w:highlight w:val="yellow"/>
-        </w:rPr>
-        <w:t>Blah</w:t>
-      </w:r>
-      <w:r>
-        <w:rPr>
-          <w:rFonts w:cstheme="minorHAnsi"/>
-        </w:rPr>
-        <w:t xml:space="preserve">. </w:t>
-      </w:r>
-      <w:r>
-        <w:t xml:space="preserve">   </w:t>
-      </w:r>
-    </w:p>
-    <w:p>
-      <w:r>
-        <w:rPr>
-          <w:highlight w:val="yellow"/>
-        </w:rPr>
-        <w:t xml:space="preserve">Add </w:t>
-      </w:r>
-      <w:r>
-        <w:rPr>
-          <w:highlight w:val="yellow"/>
-        </w:rPr>
-        <w:t xml:space="preserve">the </w:t>
-      </w:r>
-      <w:r>
-        <w:rPr>
-          <w:highlight w:val="yellow"/>
-        </w:rPr>
-        <w:t xml:space="preserve">investigation to </w:t>
-      </w:r>
-      <w:r>
-        <w:rPr>
-          <w:highlight w:val="yellow"/>
-        </w:rPr>
-        <w:t xml:space="preserve">project report </w:t>
-      </w:r>
-      <w:r>
-        <w:rPr>
-          <w:highlight w:val="yellow"/>
-        </w:rPr>
-        <w:t>appendix</w:t>
-      </w:r>
-    </w:p>
-    <w:p>
-      <w:pPr>
-        <w:pStyle w:val="Heading2"/>
-      </w:pPr>
-      <w:r>
         <w:t>Candy Crush Saga results</w:t>
+      </w:r>
+    </w:p>
+    <w:p>
+      <w:r>
+        <w:rPr>
+          <w:noProof/>
+        </w:rPr>
+        <mc:AlternateContent>
+          <mc:Choice Requires="wps">
+            <w:drawing>
+              <wp:anchor distT="0" distB="0" distL="114300" distR="114300" simplePos="0" relativeHeight="251667456" behindDoc="0" locked="0" layoutInCell="1" allowOverlap="1" wp14:anchorId="7EA6D5F1" wp14:editId="331E16CB">
+                <wp:simplePos x="0" y="0"/>
+                <wp:positionH relativeFrom="column">
+                  <wp:posOffset>4779010</wp:posOffset>
+                </wp:positionH>
+                <wp:positionV relativeFrom="paragraph">
+                  <wp:posOffset>1017905</wp:posOffset>
+                </wp:positionV>
+                <wp:extent cx="952500" cy="635"/>
+                <wp:effectExtent l="0" t="0" r="0" b="18415"/>
+                <wp:wrapSquare wrapText="bothSides"/>
+                <wp:docPr id="2" name="Text Box 2"/>
+                <wp:cNvGraphicFramePr/>
+                <a:graphic xmlns:a="http://schemas.openxmlformats.org/drawingml/2006/main">
+                  <a:graphicData uri="http://schemas.microsoft.com/office/word/2010/wordprocessingShape">
+                    <wps:wsp>
+                      <wps:cNvSpPr txBox="1"/>
+                      <wps:spPr>
+                        <a:xfrm>
+                          <a:off x="0" y="0"/>
+                          <a:ext cx="952500" cy="635"/>
+                        </a:xfrm>
+                        <a:prstGeom prst="rect">
+                          <a:avLst/>
+                        </a:prstGeom>
+                        <a:solidFill>
+                          <a:prstClr val="white"/>
+                        </a:solidFill>
+                        <a:ln>
+                          <a:noFill/>
+                        </a:ln>
+                      </wps:spPr>
+                      <wps:txbx>
+                        <w:txbxContent>
+                          <w:p>
+                            <w:pPr>
+                              <w:pStyle w:val="Caption"/>
+                              <w:rPr>
+                                <w:noProof/>
+                              </w:rPr>
+                            </w:pPr>
+                            <w:r>
+                              <w:rPr>
+                                <w:highlight w:val="yellow"/>
+                              </w:rPr>
+                              <w:t xml:space="preserve">Figure </w:t>
+                            </w:r>
+                            <w:r>
+                              <w:rPr>
+                                <w:highlight w:val="yellow"/>
+                              </w:rPr>
+                              <w:fldChar w:fldCharType="begin"/>
+                            </w:r>
+                            <w:r>
+                              <w:rPr>
+                                <w:highlight w:val="yellow"/>
+                              </w:rPr>
+                              <w:instrText xml:space="preserve"> SEQ Figure \* ARABIC </w:instrText>
+                            </w:r>
+                            <w:r>
+                              <w:rPr>
+                                <w:highlight w:val="yellow"/>
+                              </w:rPr>
+                              <w:fldChar w:fldCharType="separate"/>
+                            </w:r>
+                            <w:r>
+                              <w:rPr>
+                                <w:noProof/>
+                                <w:highlight w:val="yellow"/>
+                              </w:rPr>
+                              <w:t>1</w:t>
+                            </w:r>
+                            <w:r>
+                              <w:rPr>
+                                <w:highlight w:val="yellow"/>
+                              </w:rPr>
+                              <w:fldChar w:fldCharType="end"/>
+                            </w:r>
+                          </w:p>
+                        </w:txbxContent>
+                      </wps:txbx>
+                      <wps:bodyPr rot="0" spcFirstLastPara="0" vertOverflow="overflow" horzOverflow="overflow" vert="horz" wrap="square" lIns="0" tIns="0" rIns="0" bIns="0" numCol="1" spcCol="0" rtlCol="0" fromWordArt="0" anchor="t" anchorCtr="0" forceAA="0" compatLnSpc="1">
+                        <a:prstTxWarp prst="textNoShape">
+                          <a:avLst/>
+                        </a:prstTxWarp>
+                        <a:spAutoFit/>
+                      </wps:bodyPr>
+                    </wps:wsp>
+                  </a:graphicData>
+                </a:graphic>
+              </wp:anchor>
+            </w:drawing>
+          </mc:Choice>
+          <mc:Fallback>
+            <w:pict>
+              <v:shapetype w14:anchorId="7EA6D5F1" id="_x0000_t202" coordsize="21600,21600" o:spt="202" path="m,l,21600r21600,l21600,xe">
+                <v:stroke joinstyle="miter"/>
+                <v:path gradientshapeok="t" o:connecttype="rect"/>
+              </v:shapetype>
+              <v:shape id="Text Box 2" o:spid="_x0000_s1026" type="#_x0000_t202" style="position:absolute;margin-left:376.3pt;margin-top:80.15pt;width:75pt;height:.05pt;z-index:251667456;visibility:visible;mso-wrap-style:square;mso-wrap-distance-left:9pt;mso-wrap-distance-top:0;mso-wrap-distance-right:9pt;mso-wrap-distance-bottom:0;mso-position-horizontal:absolute;mso-position-horizontal-relative:text;mso-position-vertical:absolute;mso-position-vertical-relative:text;v-text-anchor:top" o:gfxdata="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" stroked="f">
+                <v:textbox style="mso-fit-shape-to-text:t" inset="0,0,0,0">
+                  <w:txbxContent>
+                    <w:p>
+                      <w:pPr>
+                        <w:pStyle w:val="Caption"/>
+                        <w:rPr>
+                          <w:noProof/>
+                        </w:rPr>
+                      </w:pPr>
+                      <w:r>
+                        <w:rPr>
+                          <w:highlight w:val="yellow"/>
+                        </w:rPr>
+                        <w:t xml:space="preserve">Figure </w:t>
+                      </w:r>
+                      <w:r>
+                        <w:rPr>
+                          <w:highlight w:val="yellow"/>
+                        </w:rPr>
+                        <w:fldChar w:fldCharType="begin"/>
+                      </w:r>
+                      <w:r>
+                        <w:rPr>
+                          <w:highlight w:val="yellow"/>
+                        </w:rPr>
+                        <w:instrText xml:space="preserve"> SEQ Figure \* ARABIC </w:instrText>
+                      </w:r>
+                      <w:r>
+                        <w:rPr>
+                          <w:highlight w:val="yellow"/>
+                        </w:rPr>
+                        <w:fldChar w:fldCharType="separate"/>
+                      </w:r>
+                      <w:r>
+                        <w:rPr>
+                          <w:noProof/>
+                          <w:highlight w:val="yellow"/>
+                        </w:rPr>
+                        <w:t>1</w:t>
+                      </w:r>
+                      <w:r>
+                        <w:rPr>
+                          <w:highlight w:val="yellow"/>
+                        </w:rPr>
+                        <w:fldChar w:fldCharType="end"/>
+                      </w:r>
+                    </w:p>
+                  </w:txbxContent>
+                </v:textbox>
+                <w10:wrap type="square"/>
+              </v:shape>
+            </w:pict>
+          </mc:Fallback>
+        </mc:AlternateContent>
+      </w:r>
+      <w:r>
+        <w:rPr>
+          <w:noProof/>
+          <w:lang w:eastAsia="en-GB"/>
+        </w:rPr>
+        <w:drawing>
+          <wp:anchor distT="0" distB="0" distL="114300" distR="114300" simplePos="0" relativeHeight="251665408" behindDoc="0" locked="0" layoutInCell="1" allowOverlap="1" wp14:anchorId="4060180D" wp14:editId="7AEAACC7">
+            <wp:simplePos x="0" y="0"/>
+            <wp:positionH relativeFrom="margin">
+              <wp:align>right</wp:align>
+            </wp:positionH>
+            <wp:positionV relativeFrom="paragraph">
+              <wp:posOffset>8255</wp:posOffset>
+            </wp:positionV>
+            <wp:extent cx="952500" cy="952500"/>
+            <wp:effectExtent l="0" t="0" r="0" b="0"/>
+            <wp:wrapSquare wrapText="bothSides"/>
+            <wp:docPr id="1" name="Picture 8" descr="Image result for candy crush saga icon icon"/>
+            <wp:cNvGraphicFramePr/>
+            <a:graphic xmlns:a="http://schemas.openxmlformats.org/drawingml/2006/main">
+              <a:graphicData uri="http://schemas.openxmlformats.org/drawingml/2006/picture">
+                <pic:pic xmlns:pic="http://schemas.openxmlformats.org/drawingml/2006/picture">
+                  <pic:nvPicPr>
+                    <pic:cNvPr id="0" name=""/>
+                    <pic:cNvPicPr/>
+                  </pic:nvPicPr>
+                  <pic:blipFill>
+                    <a:blip r:embed="rId8"/>
+                    <a:srcRect/>
+                    <a:stretch>
+                      <a:fillRect/>
+                    </a:stretch>
+                  </pic:blipFill>
+                  <pic:spPr>
+                    <a:xfrm>
+                      <a:off x="0" y="0"/>
+                      <a:ext cx="952500" cy="952500"/>
+                    </a:xfrm>
+                    <a:prstGeom prst="rect">
+                      <a:avLst/>
+                    </a:prstGeom>
+                    <a:noFill/>
+                    <a:ln>
+                      <a:noFill/>
+                      <a:prstDash/>
+                    </a:ln>
+                  </pic:spPr>
+                </pic:pic>
+              </a:graphicData>
+            </a:graphic>
+          </wp:anchor>
+        </w:drawing>
+      </w:r>
+      <w:r>
+        <w:rPr>
+          <w:b/>
+        </w:rPr>
+        <w:t xml:space="preserve">Google play release date: </w:t>
+      </w:r>
+      <w:r>
+        <w:t>November 2012</w:t>
+      </w:r>
+    </w:p>
+    <w:p>
+      <w:r>
+        <w:rPr>
+          <w:b/>
+        </w:rPr>
+        <w:t xml:space="preserve">Company: </w:t>
+      </w:r>
+      <w:r>
+        <w:t xml:space="preserve">Activision Blizzard </w:t>
+      </w:r>
+    </w:p>
+    <w:p>
+      <w:r>
+        <w:rPr>
+          <w:b/>
+        </w:rPr>
+        <w:t xml:space="preserve">Country of Headquarters: </w:t>
+      </w:r>
+      <w:r>
+        <w:t>United States</w:t>
       </w:r>
     </w:p>
     <w:p/>
     <w:p/>
     <w:p>
+      <w:r>
+        <w:rPr>
+          <w:b/>
+        </w:rPr>
+        <w:t xml:space="preserve">Game link: </w:t>
+      </w:r>
+      <w:hyperlink r:id="rId9" w:history="1">
+        <w:r>
+          <w:rPr>
+            <w:rStyle w:val="Hyperlink"/>
+          </w:rPr>
+          <w:t>https://play.google.com/store/apps/details?id=com.king.candycrushsaga&amp;hl=en_GB</w:t>
+        </w:r>
+      </w:hyperlink>
+      <w:r>
+        <w:rPr>
+          <w:b/>
+        </w:rPr>
+        <w:t xml:space="preserve"> </w:t>
+      </w:r>
+    </w:p>
+    <w:p>
+      <w:r>
+        <w:rPr>
+          <w:b/>
+        </w:rPr>
+        <w:t xml:space="preserve">Total downloads since launch: </w:t>
+      </w:r>
+      <w:r>
+        <w:t>Over 500 million total downloads (Webster, 2017)</w:t>
+      </w:r>
+    </w:p>
+    <w:p>
+      <w:pPr>
+        <w:rPr>
+          <w:b/>
+        </w:rPr>
+      </w:pPr>
+      <w:r>
+        <w:rPr>
+          <w:b/>
+        </w:rPr>
+        <w:t xml:space="preserve">Popularity among user demographic:  </w:t>
+      </w:r>
+      <w:r>
+        <w:rPr>
+          <w:rStyle w:val="selectable"/>
+        </w:rPr>
+        <w:t>40% total users fit user demographic profile</w:t>
+      </w:r>
+      <w:r>
+        <w:rPr>
+          <w:rStyle w:val="selectable"/>
+        </w:rPr>
+        <w:t xml:space="preserve"> (Newzoo, 2017)</w:t>
+      </w:r>
+    </w:p>
+    <w:p>
+      <w:r>
+        <w:rPr>
+          <w:b/>
+        </w:rPr>
+        <w:t xml:space="preserve">Revenue generated: </w:t>
+      </w:r>
+      <w:r>
+        <w:t>Daily</w:t>
+      </w:r>
+      <w:r>
+        <w:rPr>
+          <w:b/>
+        </w:rPr>
+        <w:t xml:space="preserve"> </w:t>
+      </w:r>
+      <w:r>
+        <w:t xml:space="preserve">revenue generation of an estimated </w:t>
+      </w:r>
+      <w:r>
+        <w:t xml:space="preserve">$581,995 </w:t>
+      </w:r>
+      <w:r>
+        <w:t>(Think Gaming, 2017)</w:t>
+      </w:r>
+    </w:p>
+    <w:p>
+      <w:r>
+        <w:rPr>
+          <w:b/>
+        </w:rPr>
+        <w:lastRenderedPageBreak/>
+        <w:t xml:space="preserve">General review: </w:t>
+      </w:r>
+      <w:r>
+        <w:t xml:space="preserve">The game design of Candy Crush Saga is best described as a Match 3, this being a game of swiping various colours of object on screen to match three in a row, this will remove the matched items, granting the player points towards the score requirement of the level. It is easy to see where the popularity of Candy Crush comes from, the game is incredibly simple but well made, the simplicity of the game lends itself to ease of access from a variety of different users and the bright colours and consistent feedback from the game as well as a manageable difficulty curve will draw the player in. The game also operates on the concept of lives that recharge after a certain period of time has passed, this can leave the player yearning to return to the if they are unable to complete their current level with their remaining lives. </w:t>
+      </w:r>
+    </w:p>
+    <w:p>
+      <w:r>
+        <w:t>It should be noted that the 2D nature of this game lends itself to this project as it will require less time to fully implement a working solution when compared to a 3D game</w:t>
+      </w:r>
+    </w:p>
+    <w:p/>
+    <w:p/>
+    <w:p>
       <w:pPr>
         <w:pStyle w:val="Heading1"/>
       </w:pPr>
@@ -1346,18 +1542,1166 @@
         <w:t>Terry, K. (2017). Number of Health Apps Soars, but Use Does Not Always Follow. [online] Medscape. Available at: http://www.medscape.com/viewarticle/851226 [Accessed 4 Dec. 2016].</w:t>
       </w:r>
     </w:p>
+    <w:p>
+      <w:r>
+        <w:t>The Most Popular Google Play Apps of All Time. (2016). [online] App Annie, pp.10-11. Available at: http://go.appannie.com/report-top-google-play-apps-all-time [Accessed 12 Jan. 2017].</w:t>
+      </w:r>
+    </w:p>
+    <w:p>
+      <w:r>
+        <w:t>Candy Crush saga – Android Apps on Google play (2016) Available at: https://play.google.com/store/apps/details?id=com.king.candycrushsaga&amp;hl=en_GB (Accessed: 12 November 2016). (Candy Crush saga – Android Apps on Google play, 2016)</w:t>
+      </w:r>
+    </w:p>
+    <w:p>
+      <w:r>
+        <w:t>Webster, A. (2017). Half a billion people have installed 'Candy Crush Saga'. [online] The Verge. Available at: http://www.theverge.com/2013/11/15/5107794/candy-crush-saga-500-million-downloads [Accessed 24 Feb. 2017].</w:t>
+      </w:r>
+    </w:p>
+    <w:p>
+      <w:r>
+        <w:t>Your Bibliography: Think Gaming. (2017). Candy Crush Saga. [online] Available at: https://thinkgaming.com/app-sales-data/2/candy-crush-saga/ [Accessed 24 Feb. 2017].</w:t>
+      </w:r>
+    </w:p>
+    <w:p>
+      <w:pPr>
+        <w:rPr>
+          <w:rStyle w:val="selectable"/>
+        </w:rPr>
+      </w:pPr>
+      <w:r>
+        <w:rPr>
+          <w:rStyle w:val="selectable"/>
+        </w:rPr>
+        <w:t xml:space="preserve">Newzoo. (2017). </w:t>
+      </w:r>
+      <w:r>
+        <w:rPr>
+          <w:rStyle w:val="selectable"/>
+          <w:i/>
+          <w:iCs/>
+        </w:rPr>
+        <w:t>Supercell vs King: How do Clash of Clans and Candy Crush gamers compare? | Newzoo</w:t>
+      </w:r>
+      <w:r>
+        <w:rPr>
+          <w:rStyle w:val="selectable"/>
+        </w:rPr>
+        <w:t>. [online] Available at: https://newzoo.com/insights/articles/supercell-vs-king-how-do-their-gamers-compare/ [Accessed 24 Feb. 2017].</w:t>
+      </w:r>
+    </w:p>
+    <w:p>
+      <w:pPr>
+        <w:rPr>
+          <w:rStyle w:val="selectable"/>
+        </w:rPr>
+      </w:pPr>
+      <w:r>
+        <w:rPr>
+          <w:rStyle w:val="selectable"/>
+        </w:rPr>
+        <w:t>Play.google.com. (2017). [online] Available at: https://play.google.com/store/apps/details?id=com.kiloo.subwaysurf&amp;hl=en_GB [Accessed 24 Feb. 2017].</w:t>
+      </w:r>
+    </w:p>
+    <w:p>
+      <w:pPr>
+        <w:rPr>
+          <w:rStyle w:val="selectable"/>
+        </w:rPr>
+      </w:pPr>
+      <w:r>
+        <w:rPr>
+          <w:rStyle w:val="selectable"/>
+        </w:rPr>
+        <w:t xml:space="preserve">Play.google.com. (2017). </w:t>
+      </w:r>
+      <w:r>
+        <w:rPr>
+          <w:rStyle w:val="selectable"/>
+          <w:i/>
+          <w:iCs/>
+        </w:rPr>
+        <w:t>Subway Surfers - Android Apps on Google play</w:t>
+      </w:r>
+      <w:r>
+        <w:rPr>
+          <w:rStyle w:val="selectable"/>
+        </w:rPr>
+        <w:t>. [online] Available at: https://play.google.com/store/apps/details?id=com.kiloo.subwaysurf&amp;hl=en_GB [Accessed 24 Feb. 2017].</w:t>
+      </w:r>
+    </w:p>
+    <w:p>
+      <w:r>
+        <w:t>Pou – Android Apps on Google play. (2017). [online] Available at: https://play.google.com/store/apps/details?id=me.pou.app&amp;hl=en_GB [Accessed 24 Feb. 2017].</w:t>
+      </w:r>
+    </w:p>
     <w:p/>
     <w:p>
       <w:r>
         <w:lastRenderedPageBreak/>
-        <w:t>The Most Popular Google Play Apps of All Time. (2016). [online] App Annie, pp.10-11. Available at: http://go.appannie.com/report-top-google-play-apps-all-time [Accessed 1</w:t>
-      </w:r>
-      <w:bookmarkStart w:id="0" w:name="_GoBack"/>
-      <w:bookmarkEnd w:id="0"/>
-      <w:r>
-        <w:t>2 Jan. 2017].</w:t>
-      </w:r>
-    </w:p>
+        <w:t xml:space="preserve">Temple Run 2 – Android Apps on Google play. (2017). [online] Available at: </w:t>
+      </w:r>
+      <w:r>
+        <w:t>https://play.google.com/store/apps/details?id=com.imangi.templerun2&amp;hl=en_GB</w:t>
+      </w:r>
+      <w:r>
+        <w:t xml:space="preserve"> [Accessed 24 Feb. 2017].</w:t>
+      </w:r>
+    </w:p>
+    <w:p>
+      <w:r>
+        <w:rPr>
+          <w:rStyle w:val="selectable"/>
+        </w:rPr>
+        <w:t>Hill Climb Racing - Android Apps on Google play. (2017). [online] Available at: https://play.google.com/store/apps/details?id=com.fingersoft.hillclimb&amp;hl=en_GB [Accessed 24 Feb. 2017].</w:t>
+      </w:r>
+    </w:p>
+    <w:p/>
+    <w:p>
+      <w:pPr>
+        <w:pStyle w:val="Heading1"/>
+      </w:pPr>
+      <w:r>
+        <w:t>Appendix – Top 5 games</w:t>
+      </w:r>
+    </w:p>
+    <w:p>
+      <w:pPr>
+        <w:pStyle w:val="Heading2"/>
+      </w:pPr>
+      <w:r>
+        <w:rPr>
+          <w:noProof/>
+          <w:lang w:eastAsia="en-GB"/>
+        </w:rPr>
+        <w:drawing>
+          <wp:anchor distT="0" distB="0" distL="114300" distR="114300" simplePos="0" relativeHeight="251659264" behindDoc="0" locked="0" layoutInCell="1" allowOverlap="1" wp14:anchorId="4FF79AA6" wp14:editId="68F4A0AD">
+            <wp:simplePos x="0" y="0"/>
+            <wp:positionH relativeFrom="margin">
+              <wp:align>right</wp:align>
+            </wp:positionH>
+            <wp:positionV relativeFrom="paragraph">
+              <wp:posOffset>245110</wp:posOffset>
+            </wp:positionV>
+            <wp:extent cx="952503" cy="952503"/>
+            <wp:effectExtent l="0" t="0" r="0" b="0"/>
+            <wp:wrapSquare wrapText="bothSides"/>
+            <wp:docPr id="4" name="Picture 8" descr="Image result for candy crush saga icon icon"/>
+            <wp:cNvGraphicFramePr/>
+            <a:graphic xmlns:a="http://schemas.openxmlformats.org/drawingml/2006/main">
+              <a:graphicData uri="http://schemas.openxmlformats.org/drawingml/2006/picture">
+                <pic:pic xmlns:pic="http://schemas.openxmlformats.org/drawingml/2006/picture">
+                  <pic:nvPicPr>
+                    <pic:cNvPr id="0" name=""/>
+                    <pic:cNvPicPr/>
+                  </pic:nvPicPr>
+                  <pic:blipFill>
+                    <a:blip r:embed="rId8"/>
+                    <a:srcRect/>
+                    <a:stretch>
+                      <a:fillRect/>
+                    </a:stretch>
+                  </pic:blipFill>
+                  <pic:spPr>
+                    <a:xfrm>
+                      <a:off x="0" y="0"/>
+                      <a:ext cx="952503" cy="952503"/>
+                    </a:xfrm>
+                    <a:prstGeom prst="rect">
+                      <a:avLst/>
+                    </a:prstGeom>
+                    <a:noFill/>
+                    <a:ln>
+                      <a:noFill/>
+                      <a:prstDash/>
+                    </a:ln>
+                  </pic:spPr>
+                </pic:pic>
+              </a:graphicData>
+            </a:graphic>
+          </wp:anchor>
+        </w:drawing>
+      </w:r>
+      <w:r>
+        <w:t xml:space="preserve">Candy Crush Saga </w:t>
+      </w:r>
+    </w:p>
+    <w:p>
+      <w:r>
+        <w:rPr>
+          <w:b/>
+        </w:rPr>
+        <w:t xml:space="preserve">Google play release date: </w:t>
+      </w:r>
+      <w:r>
+        <w:t>November 2012</w:t>
+      </w:r>
+    </w:p>
+    <w:p>
+      <w:r>
+        <w:rPr>
+          <w:b/>
+        </w:rPr>
+        <w:t xml:space="preserve">Company: </w:t>
+      </w:r>
+      <w:r>
+        <w:t xml:space="preserve">Activision Blizzard </w:t>
+      </w:r>
+    </w:p>
+    <w:p>
+      <w:r>
+        <w:rPr>
+          <w:b/>
+        </w:rPr>
+        <w:t xml:space="preserve">Country of Headquarters: </w:t>
+      </w:r>
+      <w:r>
+        <w:t>United States</w:t>
+      </w:r>
+    </w:p>
+    <w:p>
+      <w:r>
+        <w:rPr>
+          <w:b/>
+        </w:rPr>
+        <w:t xml:space="preserve">Game link: </w:t>
+      </w:r>
+      <w:hyperlink r:id="rId10" w:history="1">
+        <w:r>
+          <w:rPr>
+            <w:rStyle w:val="Hyperlink"/>
+          </w:rPr>
+          <w:t>https://play.google.com/store/apps/details?id=com.king.candycrushsaga&amp;hl=en_GB</w:t>
+        </w:r>
+      </w:hyperlink>
+      <w:r>
+        <w:rPr>
+          <w:b/>
+        </w:rPr>
+        <w:t xml:space="preserve"> </w:t>
+      </w:r>
+    </w:p>
+    <w:p>
+      <w:r>
+        <w:rPr>
+          <w:b/>
+        </w:rPr>
+        <w:t xml:space="preserve">Total downloads since launch: </w:t>
+      </w:r>
+      <w:r>
+        <w:t>Over 500 million total downloads (Webster, 2017)</w:t>
+      </w:r>
+    </w:p>
+    <w:p>
+      <w:pPr>
+        <w:rPr>
+          <w:b/>
+        </w:rPr>
+      </w:pPr>
+      <w:r>
+        <w:rPr>
+          <w:b/>
+        </w:rPr>
+        <w:t xml:space="preserve">Popularity among user demographic:  </w:t>
+      </w:r>
+      <w:r>
+        <w:rPr>
+          <w:rStyle w:val="selectable"/>
+        </w:rPr>
+        <w:t>40% total users fit user demographic profile</w:t>
+      </w:r>
+      <w:r>
+        <w:rPr>
+          <w:rStyle w:val="selectable"/>
+        </w:rPr>
+        <w:t xml:space="preserve"> (Newzoo, 2017)</w:t>
+      </w:r>
+    </w:p>
+    <w:p>
+      <w:r>
+        <w:rPr>
+          <w:b/>
+        </w:rPr>
+        <w:t xml:space="preserve">Revenue generated: </w:t>
+      </w:r>
+      <w:r>
+        <w:t>Daily</w:t>
+      </w:r>
+      <w:r>
+        <w:rPr>
+          <w:b/>
+        </w:rPr>
+        <w:t xml:space="preserve"> </w:t>
+      </w:r>
+      <w:r>
+        <w:t xml:space="preserve">revenue generation of an estimated </w:t>
+      </w:r>
+      <w:r>
+        <w:t xml:space="preserve">$581,995 </w:t>
+      </w:r>
+      <w:r>
+        <w:t>(Think Gaming, 2017)</w:t>
+      </w:r>
+    </w:p>
+    <w:p>
+      <w:r>
+        <w:rPr>
+          <w:b/>
+        </w:rPr>
+        <w:t xml:space="preserve">General review: </w:t>
+      </w:r>
+      <w:r>
+        <w:t xml:space="preserve">The game design of Candy Crush Saga is best described as a Match 3, this being a game of swiping various colours of object on screen to match three in a row, this will remove the matched items, granting the player points towards the score requirement of the level. It is easy to see where the popularity of Candy Crush comes from, the game is incredibly simple but well made, the simplicity of the game lends itself to ease of access from a variety of different users and the bright colours and consistent feedback from the game as well as a manageable difficulty curve will draw the player in. The game also operates on the concept of lives that recharge after a certain period of time has passed, this can leave the player yearning to return to the if they are unable to complete their current level with their remaining lives. </w:t>
+      </w:r>
+    </w:p>
+    <w:p>
+      <w:r>
+        <w:t>It should be noted that the 2D nature of this game lends itself to this project as it will require less time to fully implement a working solution when compared to a 3D game</w:t>
+      </w:r>
+    </w:p>
+    <w:p>
+      <w:pPr>
+        <w:pStyle w:val="Heading2"/>
+      </w:pPr>
+      <w:r>
+        <w:rPr>
+          <w:noProof/>
+          <w:lang w:eastAsia="en-GB"/>
+        </w:rPr>
+        <w:drawing>
+          <wp:anchor distT="0" distB="0" distL="114300" distR="114300" simplePos="0" relativeHeight="251660288" behindDoc="0" locked="0" layoutInCell="1" allowOverlap="1" wp14:anchorId="0BC50CE7" wp14:editId="218CBDA8">
+            <wp:simplePos x="0" y="0"/>
+            <wp:positionH relativeFrom="margin">
+              <wp:align>right</wp:align>
+            </wp:positionH>
+            <wp:positionV relativeFrom="paragraph">
+              <wp:posOffset>61595</wp:posOffset>
+            </wp:positionV>
+            <wp:extent cx="998855" cy="998855"/>
+            <wp:effectExtent l="0" t="0" r="0" b="0"/>
+            <wp:wrapSquare wrapText="bothSides"/>
+            <wp:docPr id="7" name="Picture 7" descr="Image result for subway surfers"/>
+            <wp:cNvGraphicFramePr>
+              <a:graphicFrameLocks xmlns:a="http://schemas.openxmlformats.org/drawingml/2006/main" noChangeAspect="1"/>
+            </wp:cNvGraphicFramePr>
+            <a:graphic xmlns:a="http://schemas.openxmlformats.org/drawingml/2006/main">
+              <a:graphicData uri="http://schemas.openxmlformats.org/drawingml/2006/picture">
+                <pic:pic xmlns:pic="http://schemas.openxmlformats.org/drawingml/2006/picture">
+                  <pic:nvPicPr>
+                    <pic:cNvPr id="0" name="Picture 6" descr="Image result for subway surfers"/>
+                    <pic:cNvPicPr>
+                      <a:picLocks noChangeAspect="1" noChangeArrowheads="1"/>
+                    </pic:cNvPicPr>
+                  </pic:nvPicPr>
+                  <pic:blipFill>
+                    <a:blip r:embed="rId11" cstate="print">
+                      <a:extLst>
+                        <a:ext uri="{28A0092B-C50C-407E-A947-70E740481C1C}">
+                          <a14:useLocalDpi xmlns:a14="http://schemas.microsoft.com/office/drawing/2010/main" val="0"/>
+                        </a:ext>
+                      </a:extLst>
+                    </a:blip>
+                    <a:srcRect/>
+                    <a:stretch>
+                      <a:fillRect/>
+                    </a:stretch>
+                  </pic:blipFill>
+                  <pic:spPr bwMode="auto">
+                    <a:xfrm>
+                      <a:off x="0" y="0"/>
+                      <a:ext cx="998855" cy="998855"/>
+                    </a:xfrm>
+                    <a:prstGeom prst="rect">
+                      <a:avLst/>
+                    </a:prstGeom>
+                    <a:noFill/>
+                    <a:ln>
+                      <a:noFill/>
+                    </a:ln>
+                  </pic:spPr>
+                </pic:pic>
+              </a:graphicData>
+            </a:graphic>
+            <wp14:sizeRelH relativeFrom="margin">
+              <wp14:pctWidth>0</wp14:pctWidth>
+            </wp14:sizeRelH>
+            <wp14:sizeRelV relativeFrom="margin">
+              <wp14:pctHeight>0</wp14:pctHeight>
+            </wp14:sizeRelV>
+          </wp:anchor>
+        </w:drawing>
+      </w:r>
+      <w:r>
+        <w:t>Subway Surfers</w:t>
+      </w:r>
+    </w:p>
+    <w:p>
+      <w:r>
+        <w:rPr>
+          <w:b/>
+        </w:rPr>
+        <w:t xml:space="preserve">Google play release date: </w:t>
+      </w:r>
+      <w:r>
+        <w:t>May 2012</w:t>
+      </w:r>
+      <w:r>
+        <w:t xml:space="preserve"> </w:t>
+      </w:r>
+    </w:p>
+    <w:p>
+      <w:r>
+        <w:rPr>
+          <w:b/>
+        </w:rPr>
+        <w:t xml:space="preserve">Company: </w:t>
+      </w:r>
+      <w:r>
+        <w:t xml:space="preserve">SYBO Games </w:t>
+      </w:r>
+    </w:p>
+    <w:p>
+      <w:r>
+        <w:rPr>
+          <w:b/>
+        </w:rPr>
+        <w:t xml:space="preserve">Country of Headquarters: </w:t>
+      </w:r>
+      <w:r>
+        <w:t>Denmark</w:t>
+      </w:r>
+    </w:p>
+    <w:p>
+      <w:r>
+        <w:rPr>
+          <w:b/>
+        </w:rPr>
+        <w:t>Game link</w:t>
+      </w:r>
+      <w:r>
+        <w:t xml:space="preserve"> </w:t>
+      </w:r>
+      <w:hyperlink r:id="rId12" w:history="1">
+        <w:r>
+          <w:rPr>
+            <w:rStyle w:val="Hyperlink"/>
+          </w:rPr>
+          <w:t>https://play.google.com/store/apps/details?id=com.kiloo.subwaysurf&amp;hl=en_GB</w:t>
+        </w:r>
+      </w:hyperlink>
+      <w:r>
+        <w:rPr>
+          <w:b/>
+        </w:rPr>
+        <w:t xml:space="preserve">  </w:t>
+      </w:r>
+    </w:p>
+    <w:p>
+      <w:r>
+        <w:rPr>
+          <w:b/>
+        </w:rPr>
+        <w:t xml:space="preserve">Total downloads since launch: </w:t>
+      </w:r>
+      <w:r>
+        <w:t>Between</w:t>
+      </w:r>
+      <w:r>
+        <w:t xml:space="preserve"> </w:t>
+      </w:r>
+      <w:r>
+        <w:t>500</w:t>
+      </w:r>
+      <w:r>
+        <w:t xml:space="preserve"> million and 1 billion total downloads </w:t>
+      </w:r>
+      <w:r>
+        <w:rPr>
+          <w:rStyle w:val="selectable"/>
+        </w:rPr>
+        <w:t>(Play.google.com, 2017)</w:t>
+      </w:r>
+    </w:p>
+    <w:p>
+      <w:pPr>
+        <w:rPr>
+          <w:b/>
+        </w:rPr>
+      </w:pPr>
+      <w:r>
+        <w:rPr>
+          <w:b/>
+        </w:rPr>
+        <w:t xml:space="preserve">Popularity among user demographic: </w:t>
+      </w:r>
+      <w:r>
+        <w:t>Statistic unavailable</w:t>
+      </w:r>
+    </w:p>
+    <w:p>
+      <w:r>
+        <w:rPr>
+          <w:b/>
+        </w:rPr>
+        <w:t xml:space="preserve">Revenue generated: </w:t>
+      </w:r>
+      <w:r>
+        <w:t>$15,628</w:t>
+      </w:r>
+      <w:r>
+        <w:rPr>
+          <w:b/>
+        </w:rPr>
+        <w:t xml:space="preserve"> </w:t>
+      </w:r>
+      <w:r>
+        <w:t>estimated daily revenue generation</w:t>
+      </w:r>
+      <w:r>
+        <w:rPr>
+          <w:b/>
+        </w:rPr>
+        <w:t xml:space="preserve"> </w:t>
+      </w:r>
+      <w:r>
+        <w:t>(Think Gaming, 2017)</w:t>
+      </w:r>
+    </w:p>
+    <w:p>
+      <w:r>
+        <w:rPr>
+          <w:b/>
+        </w:rPr>
+        <w:lastRenderedPageBreak/>
+        <w:t xml:space="preserve">General review: </w:t>
+      </w:r>
+      <w:r>
+        <w:t xml:space="preserve">Subway surfers falls into the game category of an endless runner, this being a game where the player character is constantly being propelled forward but must avoid obstacles within the game. The endless run category of game works well on a mobile device as the controls are intuitive in a phone with gyroscope enabled functionality such as being able to  tilt the phone to make the player character move from side to side </w:t>
+      </w:r>
+      <w:r>
+        <w:rPr>
+          <w:rStyle w:val="selectable"/>
+        </w:rPr>
+        <w:t xml:space="preserve">(Play.google.com, 2017). </w:t>
+      </w:r>
+      <w:r>
+        <w:t xml:space="preserve"> </w:t>
+      </w:r>
+    </w:p>
+    <w:p/>
+    <w:p>
+      <w:pPr>
+        <w:pStyle w:val="Heading2"/>
+      </w:pPr>
+      <w:r>
+        <w:rPr>
+          <w:noProof/>
+          <w:lang w:eastAsia="en-GB"/>
+        </w:rPr>
+        <w:drawing>
+          <wp:anchor distT="0" distB="0" distL="114300" distR="114300" simplePos="0" relativeHeight="251663360" behindDoc="0" locked="0" layoutInCell="1" allowOverlap="1" wp14:anchorId="2F54914D" wp14:editId="5A570472">
+            <wp:simplePos x="0" y="0"/>
+            <wp:positionH relativeFrom="margin">
+              <wp:align>right</wp:align>
+            </wp:positionH>
+            <wp:positionV relativeFrom="paragraph">
+              <wp:posOffset>10396</wp:posOffset>
+            </wp:positionV>
+            <wp:extent cx="988695" cy="988695"/>
+            <wp:effectExtent l="0" t="0" r="0" b="0"/>
+            <wp:wrapSquare wrapText="bothSides"/>
+            <wp:docPr id="10" name="Picture 10" descr="Image result for pou icon"/>
+            <wp:cNvGraphicFramePr>
+              <a:graphicFrameLocks xmlns:a="http://schemas.openxmlformats.org/drawingml/2006/main" noChangeAspect="1"/>
+            </wp:cNvGraphicFramePr>
+            <a:graphic xmlns:a="http://schemas.openxmlformats.org/drawingml/2006/main">
+              <a:graphicData uri="http://schemas.openxmlformats.org/drawingml/2006/picture">
+                <pic:pic xmlns:pic="http://schemas.openxmlformats.org/drawingml/2006/picture">
+                  <pic:nvPicPr>
+                    <pic:cNvPr id="0" name="Picture 12" descr="Image result for pou icon"/>
+                    <pic:cNvPicPr>
+                      <a:picLocks noChangeAspect="1" noChangeArrowheads="1"/>
+                    </pic:cNvPicPr>
+                  </pic:nvPicPr>
+                  <pic:blipFill>
+                    <a:blip r:embed="rId13" cstate="print">
+                      <a:extLst>
+                        <a:ext uri="{28A0092B-C50C-407E-A947-70E740481C1C}">
+                          <a14:useLocalDpi xmlns:a14="http://schemas.microsoft.com/office/drawing/2010/main" val="0"/>
+                        </a:ext>
+                      </a:extLst>
+                    </a:blip>
+                    <a:srcRect/>
+                    <a:stretch>
+                      <a:fillRect/>
+                    </a:stretch>
+                  </pic:blipFill>
+                  <pic:spPr bwMode="auto">
+                    <a:xfrm>
+                      <a:off x="0" y="0"/>
+                      <a:ext cx="988695" cy="988695"/>
+                    </a:xfrm>
+                    <a:prstGeom prst="rect">
+                      <a:avLst/>
+                    </a:prstGeom>
+                    <a:noFill/>
+                    <a:ln>
+                      <a:noFill/>
+                    </a:ln>
+                  </pic:spPr>
+                </pic:pic>
+              </a:graphicData>
+            </a:graphic>
+            <wp14:sizeRelH relativeFrom="margin">
+              <wp14:pctWidth>0</wp14:pctWidth>
+            </wp14:sizeRelH>
+            <wp14:sizeRelV relativeFrom="margin">
+              <wp14:pctHeight>0</wp14:pctHeight>
+            </wp14:sizeRelV>
+          </wp:anchor>
+        </w:drawing>
+      </w:r>
+      <w:r>
+        <w:t>Pou</w:t>
+      </w:r>
+      <w:r>
+        <w:t xml:space="preserve"> </w:t>
+      </w:r>
+    </w:p>
+    <w:p>
+      <w:r>
+        <w:rPr>
+          <w:b/>
+        </w:rPr>
+        <w:t xml:space="preserve">Google play release date: </w:t>
+      </w:r>
+      <w:r>
+        <w:t>August 2012</w:t>
+      </w:r>
+    </w:p>
+    <w:p>
+      <w:r>
+        <w:rPr>
+          <w:b/>
+        </w:rPr>
+        <w:t xml:space="preserve">Company: </w:t>
+      </w:r>
+      <w:r>
+        <w:rPr>
+          <w:rFonts w:ascii="Arial" w:hAnsi="Arial" w:cs="Arial"/>
+          <w:color w:val="000000"/>
+          <w:sz w:val="19"/>
+          <w:szCs w:val="19"/>
+          <w:shd w:val="clear" w:color="auto" w:fill="F8F9FA"/>
+        </w:rPr>
+        <w:t>Paul Salameh</w:t>
+      </w:r>
+    </w:p>
+    <w:p>
+      <w:r>
+        <w:rPr>
+          <w:b/>
+        </w:rPr>
+        <w:t xml:space="preserve">Country of Headquarters: </w:t>
+      </w:r>
+      <w:r>
+        <w:t>United States</w:t>
+      </w:r>
+    </w:p>
+    <w:p>
+      <w:r>
+        <w:rPr>
+          <w:b/>
+        </w:rPr>
+        <w:t xml:space="preserve">Game link: </w:t>
+      </w:r>
+      <w:hyperlink r:id="rId14" w:history="1">
+        <w:r>
+          <w:rPr>
+            <w:rStyle w:val="Hyperlink"/>
+          </w:rPr>
+          <w:t>https://play.google.com/store/apps/details?id=me.pou.app&amp;hl=en_GB</w:t>
+        </w:r>
+      </w:hyperlink>
+      <w:r>
+        <w:t xml:space="preserve"> </w:t>
+      </w:r>
+    </w:p>
+    <w:p>
+      <w:r>
+        <w:rPr>
+          <w:b/>
+        </w:rPr>
+        <w:t xml:space="preserve">Total downloads since launch: </w:t>
+      </w:r>
+      <w:r>
+        <w:t>Between</w:t>
+      </w:r>
+      <w:r>
+        <w:t xml:space="preserve"> </w:t>
+      </w:r>
+      <w:r>
+        <w:t>500</w:t>
+      </w:r>
+      <w:r>
+        <w:t xml:space="preserve"> million and 1 billion total downloads </w:t>
+      </w:r>
+      <w:r>
+        <w:rPr>
+          <w:rStyle w:val="selectable"/>
+        </w:rPr>
+        <w:t>(Play.google.com, 2017)</w:t>
+      </w:r>
+    </w:p>
+    <w:p>
+      <w:pPr>
+        <w:rPr>
+          <w:b/>
+        </w:rPr>
+      </w:pPr>
+      <w:r>
+        <w:rPr>
+          <w:b/>
+        </w:rPr>
+        <w:t xml:space="preserve">Popularity among user demographic: </w:t>
+      </w:r>
+      <w:r>
+        <w:t xml:space="preserve">No accurate information available, however the art and design of the game is very simple, which appears to be targeted at younger children. </w:t>
+      </w:r>
+    </w:p>
+    <w:p>
+      <w:pPr>
+        <w:rPr>
+          <w:b/>
+        </w:rPr>
+      </w:pPr>
+      <w:r>
+        <w:rPr>
+          <w:b/>
+        </w:rPr>
+        <w:t xml:space="preserve">Revenue generated: </w:t>
+      </w:r>
+      <w:r>
+        <w:t>No accurate information available</w:t>
+      </w:r>
+    </w:p>
+    <w:p>
+      <w:r>
+        <w:rPr>
+          <w:b/>
+        </w:rPr>
+        <w:t xml:space="preserve">General review: </w:t>
+      </w:r>
+      <w:r>
+        <w:t xml:space="preserve">A virtual pet simulator, in Pou the player must care for a virtual pet named after the games title, making sure to feed, clean and exercise the virtual character. The game feature of maintaining a character through user intervention raises the interesting possibility of creating a game based around a similar them, this is to say a virtual pet the player must look after through completing physical activity based tasks. However, as this  wouldn’t constitute a more passive approach to user fitness and the fact the game appears to be targeted towards younger children, this style of game is not very suited to the requirements of this project (Pou – Android Apps on Google play, 2017).   </w:t>
+      </w:r>
+    </w:p>
+    <w:p/>
+    <w:p>
+      <w:pPr>
+        <w:pStyle w:val="Heading2"/>
+      </w:pPr>
+      <w:r>
+        <w:rPr>
+          <w:noProof/>
+          <w:lang w:eastAsia="en-GB"/>
+        </w:rPr>
+        <w:drawing>
+          <wp:anchor distT="0" distB="0" distL="114300" distR="114300" simplePos="0" relativeHeight="251661312" behindDoc="0" locked="0" layoutInCell="1" allowOverlap="1" wp14:anchorId="57528292" wp14:editId="1368103B">
+            <wp:simplePos x="0" y="0"/>
+            <wp:positionH relativeFrom="margin">
+              <wp:align>right</wp:align>
+            </wp:positionH>
+            <wp:positionV relativeFrom="paragraph">
+              <wp:posOffset>65331</wp:posOffset>
+            </wp:positionV>
+            <wp:extent cx="1052195" cy="1052195"/>
+            <wp:effectExtent l="0" t="0" r="0" b="0"/>
+            <wp:wrapSquare wrapText="bothSides"/>
+            <wp:docPr id="8" name="Picture 8" descr="Image result for temple run 2"/>
+            <wp:cNvGraphicFramePr>
+              <a:graphicFrameLocks xmlns:a="http://schemas.openxmlformats.org/drawingml/2006/main" noChangeAspect="1"/>
+            </wp:cNvGraphicFramePr>
+            <a:graphic xmlns:a="http://schemas.openxmlformats.org/drawingml/2006/main">
+              <a:graphicData uri="http://schemas.openxmlformats.org/drawingml/2006/picture">
+                <pic:pic xmlns:pic="http://schemas.openxmlformats.org/drawingml/2006/picture">
+                  <pic:nvPicPr>
+                    <pic:cNvPr id="0" name="Picture 8" descr="Image result for temple run 2"/>
+                    <pic:cNvPicPr>
+                      <a:picLocks noChangeAspect="1" noChangeArrowheads="1"/>
+                    </pic:cNvPicPr>
+                  </pic:nvPicPr>
+                  <pic:blipFill>
+                    <a:blip r:embed="rId15">
+                      <a:extLst>
+                        <a:ext uri="{28A0092B-C50C-407E-A947-70E740481C1C}">
+                          <a14:useLocalDpi xmlns:a14="http://schemas.microsoft.com/office/drawing/2010/main" val="0"/>
+                        </a:ext>
+                      </a:extLst>
+                    </a:blip>
+                    <a:srcRect/>
+                    <a:stretch>
+                      <a:fillRect/>
+                    </a:stretch>
+                  </pic:blipFill>
+                  <pic:spPr bwMode="auto">
+                    <a:xfrm>
+                      <a:off x="0" y="0"/>
+                      <a:ext cx="1052195" cy="1052195"/>
+                    </a:xfrm>
+                    <a:prstGeom prst="rect">
+                      <a:avLst/>
+                    </a:prstGeom>
+                    <a:noFill/>
+                    <a:ln>
+                      <a:noFill/>
+                    </a:ln>
+                  </pic:spPr>
+                </pic:pic>
+              </a:graphicData>
+            </a:graphic>
+          </wp:anchor>
+        </w:drawing>
+      </w:r>
+      <w:r>
+        <w:t>Temple run 2</w:t>
+      </w:r>
+    </w:p>
+    <w:p>
+      <w:r>
+        <w:rPr>
+          <w:b/>
+        </w:rPr>
+        <w:t xml:space="preserve">Google play release date: </w:t>
+      </w:r>
+      <w:r>
+        <w:t>January 2013</w:t>
+      </w:r>
+    </w:p>
+    <w:p>
+      <w:r>
+        <w:rPr>
+          <w:b/>
+        </w:rPr>
+        <w:t xml:space="preserve">Company: </w:t>
+      </w:r>
+      <w:r>
+        <w:t xml:space="preserve">Imangi Studios </w:t>
+      </w:r>
+    </w:p>
+    <w:p>
+      <w:r>
+        <w:rPr>
+          <w:b/>
+        </w:rPr>
+        <w:t xml:space="preserve">Country of Headquarters: </w:t>
+      </w:r>
+      <w:r>
+        <w:t>United States</w:t>
+      </w:r>
+    </w:p>
+    <w:p>
+      <w:r>
+        <w:rPr>
+          <w:b/>
+        </w:rPr>
+        <w:t xml:space="preserve">Game link: </w:t>
+      </w:r>
+      <w:hyperlink r:id="rId16" w:history="1">
+        <w:r>
+          <w:rPr>
+            <w:rStyle w:val="Hyperlink"/>
+          </w:rPr>
+          <w:t>https://play.google.com/store/apps/details?id=com.imangi.templerun2&amp;hl=en_GB</w:t>
+        </w:r>
+      </w:hyperlink>
+      <w:r>
+        <w:t xml:space="preserve"> </w:t>
+      </w:r>
+    </w:p>
+    <w:p>
+      <w:pPr>
+        <w:rPr>
+          <w:b/>
+        </w:rPr>
+      </w:pPr>
+      <w:r>
+        <w:rPr>
+          <w:b/>
+        </w:rPr>
+        <w:t xml:space="preserve">Total downloads since launch: </w:t>
+      </w:r>
+      <w:r>
+        <w:t>Between</w:t>
+      </w:r>
+      <w:r>
+        <w:t xml:space="preserve"> </w:t>
+      </w:r>
+      <w:r>
+        <w:t>500</w:t>
+      </w:r>
+      <w:r>
+        <w:t xml:space="preserve"> million and 1 billion total downloads </w:t>
+      </w:r>
+      <w:r>
+        <w:rPr>
+          <w:rStyle w:val="selectable"/>
+        </w:rPr>
+        <w:t>(Play.google.com, 2017)</w:t>
+      </w:r>
+    </w:p>
+    <w:p>
+      <w:pPr>
+        <w:rPr>
+          <w:b/>
+        </w:rPr>
+      </w:pPr>
+      <w:r>
+        <w:rPr>
+          <w:b/>
+        </w:rPr>
+        <w:t xml:space="preserve">Popularity among user demographic: </w:t>
+      </w:r>
+    </w:p>
+    <w:p>
+      <w:r>
+        <w:rPr>
+          <w:b/>
+        </w:rPr>
+        <w:t xml:space="preserve">Revenue generated: </w:t>
+      </w:r>
+      <w:r>
+        <w:t>$2,810 estimated daily revenue (Think Gaming, 2017)</w:t>
+      </w:r>
+    </w:p>
+    <w:p>
+      <w:pPr>
+        <w:rPr>
+          <w:b/>
+        </w:rPr>
+      </w:pPr>
+      <w:r>
+        <w:rPr>
+          <w:b/>
+        </w:rPr>
+        <w:t xml:space="preserve">General review: </w:t>
+      </w:r>
+      <w:r>
+        <w:t xml:space="preserve">As with Subway Surfers above Temple Run 2 fits into the endless runner genre of games, the only real difference between the two is the aesthetic style, where Subway Surfers 2 uses </w:t>
+      </w:r>
+      <w:r>
+        <w:lastRenderedPageBreak/>
+        <w:t xml:space="preserve">a modern style, Temple Run 2 makes use of a more dated archaeological aesthetic. As with Subway Surfers, Temple Run 2 will not be selected as the game to base the style and theme of this project from this is due to the added development overhead of producing a 3D game (Temple Run 2 – Android Apps on Google play, 2017).  </w:t>
+      </w:r>
+    </w:p>
+    <w:p/>
+    <w:p>
+      <w:pPr>
+        <w:pStyle w:val="Heading2"/>
+      </w:pPr>
+      <w:r>
+        <w:rPr>
+          <w:noProof/>
+          <w:lang w:eastAsia="en-GB"/>
+        </w:rPr>
+        <w:drawing>
+          <wp:anchor distT="0" distB="0" distL="114300" distR="114300" simplePos="0" relativeHeight="251662336" behindDoc="0" locked="0" layoutInCell="1" allowOverlap="1" wp14:anchorId="1A435E35" wp14:editId="2581E8A1">
+            <wp:simplePos x="0" y="0"/>
+            <wp:positionH relativeFrom="margin">
+              <wp:align>right</wp:align>
+            </wp:positionH>
+            <wp:positionV relativeFrom="paragraph">
+              <wp:posOffset>73</wp:posOffset>
+            </wp:positionV>
+            <wp:extent cx="1020445" cy="1020445"/>
+            <wp:effectExtent l="0" t="0" r="8255" b="8255"/>
+            <wp:wrapSquare wrapText="bothSides"/>
+            <wp:docPr id="9" name="Picture 9" descr="Image result for hill climb racing icon"/>
+            <wp:cNvGraphicFramePr>
+              <a:graphicFrameLocks xmlns:a="http://schemas.openxmlformats.org/drawingml/2006/main" noChangeAspect="1"/>
+            </wp:cNvGraphicFramePr>
+            <a:graphic xmlns:a="http://schemas.openxmlformats.org/drawingml/2006/main">
+              <a:graphicData uri="http://schemas.openxmlformats.org/drawingml/2006/picture">
+                <pic:pic xmlns:pic="http://schemas.openxmlformats.org/drawingml/2006/picture">
+                  <pic:nvPicPr>
+                    <pic:cNvPr id="0" name="Picture 10" descr="Image result for hill climb racing icon"/>
+                    <pic:cNvPicPr>
+                      <a:picLocks noChangeAspect="1" noChangeArrowheads="1"/>
+                    </pic:cNvPicPr>
+                  </pic:nvPicPr>
+                  <pic:blipFill>
+                    <a:blip r:embed="rId17" cstate="print">
+                      <a:extLst>
+                        <a:ext uri="{28A0092B-C50C-407E-A947-70E740481C1C}">
+                          <a14:useLocalDpi xmlns:a14="http://schemas.microsoft.com/office/drawing/2010/main" val="0"/>
+                        </a:ext>
+                      </a:extLst>
+                    </a:blip>
+                    <a:srcRect/>
+                    <a:stretch>
+                      <a:fillRect/>
+                    </a:stretch>
+                  </pic:blipFill>
+                  <pic:spPr bwMode="auto">
+                    <a:xfrm>
+                      <a:off x="0" y="0"/>
+                      <a:ext cx="1020445" cy="1020445"/>
+                    </a:xfrm>
+                    <a:prstGeom prst="rect">
+                      <a:avLst/>
+                    </a:prstGeom>
+                    <a:noFill/>
+                    <a:ln>
+                      <a:noFill/>
+                    </a:ln>
+                  </pic:spPr>
+                </pic:pic>
+              </a:graphicData>
+            </a:graphic>
+          </wp:anchor>
+        </w:drawing>
+      </w:r>
+      <w:r>
+        <w:t>Hill Climb Racing</w:t>
+      </w:r>
+      <w:r>
+        <w:t xml:space="preserve"> </w:t>
+      </w:r>
+    </w:p>
+    <w:p>
+      <w:r>
+        <w:rPr>
+          <w:b/>
+        </w:rPr>
+        <w:t xml:space="preserve">Google play release date: </w:t>
+      </w:r>
+      <w:r>
+        <w:t>2012</w:t>
+      </w:r>
+    </w:p>
+    <w:p>
+      <w:r>
+        <w:rPr>
+          <w:b/>
+        </w:rPr>
+        <w:t xml:space="preserve">Company: </w:t>
+      </w:r>
+      <w:r>
+        <w:t xml:space="preserve">Fingersoft </w:t>
+      </w:r>
+    </w:p>
+    <w:p>
+      <w:r>
+        <w:rPr>
+          <w:b/>
+        </w:rPr>
+        <w:t xml:space="preserve">Country of Headquarters: </w:t>
+      </w:r>
+      <w:r>
+        <w:t>United States</w:t>
+      </w:r>
+    </w:p>
+    <w:p>
+      <w:r>
+        <w:rPr>
+          <w:b/>
+        </w:rPr>
+        <w:t xml:space="preserve">Game link: </w:t>
+      </w:r>
+      <w:hyperlink r:id="rId18" w:history="1">
+        <w:r>
+          <w:rPr>
+            <w:rStyle w:val="Hyperlink"/>
+          </w:rPr>
+          <w:t>https://play.google.com/store/apps/details?id=com.fingersoft.hillclimb&amp;hl=en</w:t>
+        </w:r>
+      </w:hyperlink>
+      <w:r>
+        <w:t xml:space="preserve"> </w:t>
+      </w:r>
+    </w:p>
+    <w:p>
+      <w:pPr>
+        <w:rPr>
+          <w:b/>
+        </w:rPr>
+      </w:pPr>
+      <w:r>
+        <w:rPr>
+          <w:b/>
+        </w:rPr>
+        <w:t xml:space="preserve">Total downloads since launch: </w:t>
+      </w:r>
+      <w:r>
+        <w:t>Between</w:t>
+      </w:r>
+      <w:r>
+        <w:t xml:space="preserve"> 1</w:t>
+      </w:r>
+      <w:r>
+        <w:t>00</w:t>
+      </w:r>
+      <w:r>
+        <w:t xml:space="preserve"> million and 500 million total downloads </w:t>
+      </w:r>
+      <w:r>
+        <w:rPr>
+          <w:rStyle w:val="selectable"/>
+        </w:rPr>
+        <w:t>(Play.google.com, 2017)</w:t>
+      </w:r>
+    </w:p>
+    <w:p>
+      <w:r>
+        <w:rPr>
+          <w:b/>
+        </w:rPr>
+        <w:t xml:space="preserve">Popularity among user demographic: </w:t>
+      </w:r>
+      <w:r>
+        <w:t>Information unavailable</w:t>
+      </w:r>
+    </w:p>
+    <w:p>
+      <w:r>
+        <w:rPr>
+          <w:b/>
+        </w:rPr>
+        <w:t>Revenue generated</w:t>
+      </w:r>
+      <w:r>
+        <w:t>: $1,308</w:t>
+      </w:r>
+      <w:r>
+        <w:rPr>
+          <w:b/>
+        </w:rPr>
+        <w:t xml:space="preserve"> </w:t>
+      </w:r>
+      <w:r>
+        <w:t>estimated daily revenue (Think Gaming, 2017)</w:t>
+      </w:r>
+    </w:p>
+    <w:p>
+      <w:r>
+        <w:rPr>
+          <w:b/>
+        </w:rPr>
+        <w:t xml:space="preserve">General review: </w:t>
+      </w:r>
+      <w:r>
+        <w:t xml:space="preserve">Hill Climb Racing is a 2D physics based driving game based around the concept of the player having to drive a certain distance in each level without crashing the player characters’ car. The concept for the game is entertaining and could present an interesting subject for development, however, as information on the applications user base was unavailable the only reference point for the user base is to be found on the promotional video for the game which heavily features young children, if this group makes up the majority of the applications user base then it would be unsuitable for reaching the project aim of an application targeted towards older adults </w:t>
+      </w:r>
+      <w:r>
+        <w:rPr>
+          <w:rStyle w:val="selectable"/>
+        </w:rPr>
+        <w:t>(Hill Climb Racing - Android Apps on Google play, 2017)</w:t>
+      </w:r>
+      <w:r>
+        <w:t xml:space="preserve">. </w:t>
+      </w:r>
+    </w:p>
+    <w:p/>
     <w:sectPr>
       <w:pgSz w:w="11906" w:h="16838"/>
       <w:pgMar w:top="1440" w:right="1440" w:bottom="1440" w:left="1440" w:header="708" w:footer="708" w:gutter="0"/>
@@ -1848,7 +3192,7 @@
     <w:lsdException w:name="Body Text Indent 2" w:semiHidden="1" w:unhideWhenUsed="1"/>
     <w:lsdException w:name="Body Text Indent 3" w:semiHidden="1" w:unhideWhenUsed="1"/>
     <w:lsdException w:name="Block Text" w:semiHidden="1" w:unhideWhenUsed="1"/>
-    <w:lsdException w:name="Hyperlink" w:semiHidden="1" w:unhideWhenUsed="1"/>
+    <w:lsdException w:name="Hyperlink" w:semiHidden="1" w:uiPriority="0" w:unhideWhenUsed="1"/>
     <w:lsdException w:name="FollowedHyperlink" w:semiHidden="1" w:unhideWhenUsed="1"/>
     <w:lsdException w:name="Strong" w:uiPriority="22" w:qFormat="1"/>
     <w:lsdException w:name="Emphasis" w:uiPriority="20" w:qFormat="1"/>
@@ -2339,6 +3683,39 @@
       <w:color w:val="404040" w:themeColor="text1" w:themeTint="BF"/>
     </w:rPr>
   </w:style>
+  <w:style w:type="character" w:styleId="Hyperlink">
+    <w:name w:val="Hyperlink"/>
+    <w:basedOn w:val="DefaultParagraphFont"/>
+    <w:rsid w:val="00CF2E07"/>
+    <w:rPr>
+      <w:color w:val="0563C1"/>
+      <w:u w:val="single"/>
+    </w:rPr>
+  </w:style>
+  <w:style w:type="character" w:customStyle="1" w:styleId="selectable">
+    <w:name w:val="selectable"/>
+    <w:basedOn w:val="DefaultParagraphFont"/>
+    <w:rsid w:val="00CF2E07"/>
+  </w:style>
+  <w:style w:type="paragraph" w:styleId="Caption">
+    <w:name w:val="caption"/>
+    <w:basedOn w:val="Normal"/>
+    <w:next w:val="Normal"/>
+    <w:uiPriority w:val="35"/>
+    <w:unhideWhenUsed/>
+    <w:qFormat/>
+    <w:rsid w:val="00501E00"/>
+    <w:pPr>
+      <w:spacing w:after="200" w:line="240" w:lineRule="auto"/>
+    </w:pPr>
+    <w:rPr>
+      <w:i/>
+      <w:iCs/>
+      <w:color w:val="44546A" w:themeColor="text2"/>
+      <w:sz w:val="18"/>
+      <w:szCs w:val="18"/>
+    </w:rPr>
+  </w:style>
 </w:styles>
 </file>
 
@@ -2635,4 +4012,16 @@
     </a:ext>
   </a:extLst>
 </a:theme>
+</file>
+
+<file path=customXml/item1.xml><?xml version="1.0" encoding="utf-8"?>
+<b:Sources xmlns:b="http://schemas.openxmlformats.org/officeDocument/2006/bibliography" xmlns="http://schemas.openxmlformats.org/officeDocument/2006/bibliography" SelectedStyle="\APASixthEditionOfficeOnline.xsl" StyleName="APA" Version="6"/>
+</file>
+
+<file path=customXml/itemProps1.xml><?xml version="1.0" encoding="utf-8"?>
+<ds:datastoreItem xmlns:ds="http://schemas.openxmlformats.org/officeDocument/2006/customXml" ds:itemID="{6665FF09-34B5-43A2-90F2-EAACE4AB4BD6}">
+  <ds:schemaRefs>
+    <ds:schemaRef ds:uri="http://schemas.openxmlformats.org/officeDocument/2006/bibliography"/>
+  </ds:schemaRefs>
+</ds:datastoreItem>
 </file>
</xml_diff>